<commit_message>
DOC: Added FSM to documentation
</commit_message>
<xml_diff>
--- a/doc/i2c_devreg.docx
+++ b/doc/i2c_devreg.docx
@@ -8,7 +8,6 @@
           <w:lang w:val="en-US"/>
         </w:rPr>
       </w:pPr>
-      <w:bookmarkStart w:id="0" w:name="_GoBack"/>
     </w:p>
     <w:p>
       <w:pPr>
@@ -244,7 +243,7 @@
         </w:rPr>
         <w:fldChar w:fldCharType="separate"/>
       </w:r>
-      <w:hyperlink w:anchor="_Toc20833254" w:history="1">
+      <w:hyperlink w:anchor="_Toc20836313" w:history="1">
         <w:r>
           <w:rPr>
             <w:rStyle w:val="Hyperlink"/>
@@ -290,7 +289,7 @@
             <w:noProof/>
             <w:webHidden/>
           </w:rPr>
-          <w:instrText xml:space="preserve"> PAGEREF _Toc20833254 \h </w:instrText>
+          <w:instrText xml:space="preserve"> PAGEREF _Toc20836313 \h </w:instrText>
         </w:r>
         <w:r>
           <w:rPr>
@@ -332,7 +331,7 @@
           <w:lang w:val="en-US"/>
         </w:rPr>
       </w:pPr>
-      <w:hyperlink w:anchor="_Toc20833255" w:history="1">
+      <w:hyperlink w:anchor="_Toc20836314" w:history="1">
         <w:r>
           <w:rPr>
             <w:rStyle w:val="Hyperlink"/>
@@ -378,7 +377,7 @@
             <w:noProof/>
             <w:webHidden/>
           </w:rPr>
-          <w:instrText xml:space="preserve"> PAGEREF _Toc20833255 \h </w:instrText>
+          <w:instrText xml:space="preserve"> PAGEREF _Toc20836314 \h </w:instrText>
         </w:r>
         <w:r>
           <w:rPr>
@@ -420,7 +419,7 @@
           <w:lang w:val="en-US"/>
         </w:rPr>
       </w:pPr>
-      <w:hyperlink w:anchor="_Toc20833256" w:history="1">
+      <w:hyperlink w:anchor="_Toc20836315" w:history="1">
         <w:r>
           <w:rPr>
             <w:rStyle w:val="Hyperlink"/>
@@ -466,7 +465,7 @@
             <w:noProof/>
             <w:webHidden/>
           </w:rPr>
-          <w:instrText xml:space="preserve"> PAGEREF _Toc20833256 \h </w:instrText>
+          <w:instrText xml:space="preserve"> PAGEREF _Toc20836315 \h </w:instrText>
         </w:r>
         <w:r>
           <w:rPr>
@@ -512,7 +511,7 @@
           <w:lang w:val="en-US"/>
         </w:rPr>
       </w:pPr>
-      <w:hyperlink w:anchor="_Toc20833257" w:history="1">
+      <w:hyperlink w:anchor="_Toc20836316" w:history="1">
         <w:r>
           <w:rPr>
             <w:rStyle w:val="Hyperlink"/>
@@ -558,7 +557,7 @@
             <w:noProof/>
             <w:webHidden/>
           </w:rPr>
-          <w:instrText xml:space="preserve"> PAGEREF _Toc20833257 \h </w:instrText>
+          <w:instrText xml:space="preserve"> PAGEREF _Toc20836316 \h </w:instrText>
         </w:r>
         <w:r>
           <w:rPr>
@@ -604,7 +603,7 @@
           <w:lang w:val="en-US"/>
         </w:rPr>
       </w:pPr>
-      <w:hyperlink w:anchor="_Toc20833258" w:history="1">
+      <w:hyperlink w:anchor="_Toc20836317" w:history="1">
         <w:r>
           <w:rPr>
             <w:rStyle w:val="Hyperlink"/>
@@ -650,7 +649,7 @@
             <w:noProof/>
             <w:webHidden/>
           </w:rPr>
-          <w:instrText xml:space="preserve"> PAGEREF _Toc20833258 \h </w:instrText>
+          <w:instrText xml:space="preserve"> PAGEREF _Toc20836317 \h </w:instrText>
         </w:r>
         <w:r>
           <w:rPr>
@@ -670,7 +669,7 @@
             <w:noProof/>
             <w:webHidden/>
           </w:rPr>
-          <w:t>8</w:t>
+          <w:t>10</w:t>
         </w:r>
         <w:r>
           <w:rPr>
@@ -692,7 +691,7 @@
           <w:lang w:val="en-US"/>
         </w:rPr>
       </w:pPr>
-      <w:hyperlink w:anchor="_Toc20833259" w:history="1">
+      <w:hyperlink w:anchor="_Toc20836318" w:history="1">
         <w:r>
           <w:rPr>
             <w:rStyle w:val="Hyperlink"/>
@@ -738,7 +737,7 @@
             <w:noProof/>
             <w:webHidden/>
           </w:rPr>
-          <w:instrText xml:space="preserve"> PAGEREF _Toc20833259 \h </w:instrText>
+          <w:instrText xml:space="preserve"> PAGEREF _Toc20836318 \h </w:instrText>
         </w:r>
         <w:r>
           <w:rPr>
@@ -758,7 +757,7 @@
             <w:noProof/>
             <w:webHidden/>
           </w:rPr>
-          <w:t>9</w:t>
+          <w:t>11</w:t>
         </w:r>
         <w:r>
           <w:rPr>
@@ -780,7 +779,7 @@
           <w:lang w:val="en-US"/>
         </w:rPr>
       </w:pPr>
-      <w:hyperlink w:anchor="_Toc20833260" w:history="1">
+      <w:hyperlink w:anchor="_Toc20836319" w:history="1">
         <w:r>
           <w:rPr>
             <w:rStyle w:val="Hyperlink"/>
@@ -826,7 +825,7 @@
             <w:noProof/>
             <w:webHidden/>
           </w:rPr>
-          <w:instrText xml:space="preserve"> PAGEREF _Toc20833260 \h </w:instrText>
+          <w:instrText xml:space="preserve"> PAGEREF _Toc20836319 \h </w:instrText>
         </w:r>
         <w:r>
           <w:rPr>
@@ -846,7 +845,7 @@
             <w:noProof/>
             <w:webHidden/>
           </w:rPr>
-          <w:t>9</w:t>
+          <w:t>11</w:t>
         </w:r>
         <w:r>
           <w:rPr>
@@ -872,7 +871,7 @@
           <w:lang w:val="en-US"/>
         </w:rPr>
       </w:pPr>
-      <w:hyperlink w:anchor="_Toc20833261" w:history="1">
+      <w:hyperlink w:anchor="_Toc20836320" w:history="1">
         <w:r>
           <w:rPr>
             <w:rStyle w:val="Hyperlink"/>
@@ -918,7 +917,7 @@
             <w:noProof/>
             <w:webHidden/>
           </w:rPr>
-          <w:instrText xml:space="preserve"> PAGEREF _Toc20833261 \h </w:instrText>
+          <w:instrText xml:space="preserve"> PAGEREF _Toc20836320 \h </w:instrText>
         </w:r>
         <w:r>
           <w:rPr>
@@ -938,7 +937,7 @@
             <w:noProof/>
             <w:webHidden/>
           </w:rPr>
-          <w:t>9</w:t>
+          <w:t>11</w:t>
         </w:r>
         <w:r>
           <w:rPr>
@@ -964,7 +963,7 @@
           <w:lang w:val="en-US"/>
         </w:rPr>
       </w:pPr>
-      <w:hyperlink w:anchor="_Toc20833262" w:history="1">
+      <w:hyperlink w:anchor="_Toc20836321" w:history="1">
         <w:r>
           <w:rPr>
             <w:rStyle w:val="Hyperlink"/>
@@ -1010,7 +1009,7 @@
             <w:noProof/>
             <w:webHidden/>
           </w:rPr>
-          <w:instrText xml:space="preserve"> PAGEREF _Toc20833262 \h </w:instrText>
+          <w:instrText xml:space="preserve"> PAGEREF _Toc20836321 \h </w:instrText>
         </w:r>
         <w:r>
           <w:rPr>
@@ -1030,7 +1029,7 @@
             <w:noProof/>
             <w:webHidden/>
           </w:rPr>
-          <w:t>10</w:t>
+          <w:t>12</w:t>
         </w:r>
         <w:r>
           <w:rPr>
@@ -1056,7 +1055,7 @@
           <w:lang w:val="en-US"/>
         </w:rPr>
       </w:pPr>
-      <w:hyperlink w:anchor="_Toc20833263" w:history="1">
+      <w:hyperlink w:anchor="_Toc20836322" w:history="1">
         <w:r>
           <w:rPr>
             <w:rStyle w:val="Hyperlink"/>
@@ -1102,7 +1101,7 @@
             <w:noProof/>
             <w:webHidden/>
           </w:rPr>
-          <w:instrText xml:space="preserve"> PAGEREF _Toc20833263 \h </w:instrText>
+          <w:instrText xml:space="preserve"> PAGEREF _Toc20836322 \h </w:instrText>
         </w:r>
         <w:r>
           <w:rPr>
@@ -1122,7 +1121,7 @@
             <w:noProof/>
             <w:webHidden/>
           </w:rPr>
-          <w:t>11</w:t>
+          <w:t>13</w:t>
         </w:r>
         <w:r>
           <w:rPr>
@@ -1144,7 +1143,7 @@
           <w:lang w:val="en-US"/>
         </w:rPr>
       </w:pPr>
-      <w:hyperlink w:anchor="_Toc20833264" w:history="1">
+      <w:hyperlink w:anchor="_Toc20836323" w:history="1">
         <w:r>
           <w:rPr>
             <w:rStyle w:val="Hyperlink"/>
@@ -1190,7 +1189,7 @@
             <w:noProof/>
             <w:webHidden/>
           </w:rPr>
-          <w:instrText xml:space="preserve"> PAGEREF _Toc20833264 \h </w:instrText>
+          <w:instrText xml:space="preserve"> PAGEREF _Toc20836323 \h </w:instrText>
         </w:r>
         <w:r>
           <w:rPr>
@@ -1210,7 +1209,7 @@
             <w:noProof/>
             <w:webHidden/>
           </w:rPr>
-          <w:t>11</w:t>
+          <w:t>13</w:t>
         </w:r>
         <w:r>
           <w:rPr>
@@ -1232,7 +1231,7 @@
           <w:lang w:val="en-US"/>
         </w:rPr>
       </w:pPr>
-      <w:hyperlink w:anchor="_Toc20833265" w:history="1">
+      <w:hyperlink w:anchor="_Toc20836324" w:history="1">
         <w:r>
           <w:rPr>
             <w:rStyle w:val="Hyperlink"/>
@@ -1278,7 +1277,7 @@
             <w:noProof/>
             <w:webHidden/>
           </w:rPr>
-          <w:instrText xml:space="preserve"> PAGEREF _Toc20833265 \h </w:instrText>
+          <w:instrText xml:space="preserve"> PAGEREF _Toc20836324 \h </w:instrText>
         </w:r>
         <w:r>
           <w:rPr>
@@ -1298,7 +1297,7 @@
             <w:noProof/>
             <w:webHidden/>
           </w:rPr>
-          <w:t>12</w:t>
+          <w:t>14</w:t>
         </w:r>
         <w:r>
           <w:rPr>
@@ -1324,7 +1323,7 @@
           <w:lang w:val="en-US"/>
         </w:rPr>
       </w:pPr>
-      <w:hyperlink w:anchor="_Toc20833266" w:history="1">
+      <w:hyperlink w:anchor="_Toc20836325" w:history="1">
         <w:r>
           <w:rPr>
             <w:rStyle w:val="Hyperlink"/>
@@ -1370,7 +1369,7 @@
             <w:noProof/>
             <w:webHidden/>
           </w:rPr>
-          <w:instrText xml:space="preserve"> PAGEREF _Toc20833266 \h </w:instrText>
+          <w:instrText xml:space="preserve"> PAGEREF _Toc20836325 \h </w:instrText>
         </w:r>
         <w:r>
           <w:rPr>
@@ -1390,7 +1389,7 @@
             <w:noProof/>
             <w:webHidden/>
           </w:rPr>
-          <w:t>12</w:t>
+          <w:t>14</w:t>
         </w:r>
         <w:r>
           <w:rPr>
@@ -1416,7 +1415,7 @@
           <w:lang w:val="en-US"/>
         </w:rPr>
       </w:pPr>
-      <w:hyperlink w:anchor="_Toc20833267" w:history="1">
+      <w:hyperlink w:anchor="_Toc20836326" w:history="1">
         <w:r>
           <w:rPr>
             <w:rStyle w:val="Hyperlink"/>
@@ -1462,7 +1461,7 @@
             <w:noProof/>
             <w:webHidden/>
           </w:rPr>
-          <w:instrText xml:space="preserve"> PAGEREF _Toc20833267 \h </w:instrText>
+          <w:instrText xml:space="preserve"> PAGEREF _Toc20836326 \h </w:instrText>
         </w:r>
         <w:r>
           <w:rPr>
@@ -1482,7 +1481,7 @@
             <w:noProof/>
             <w:webHidden/>
           </w:rPr>
-          <w:t>12</w:t>
+          <w:t>14</w:t>
         </w:r>
         <w:r>
           <w:rPr>
@@ -1504,7 +1503,7 @@
           <w:lang w:val="en-US"/>
         </w:rPr>
       </w:pPr>
-      <w:hyperlink w:anchor="_Toc20833268" w:history="1">
+      <w:hyperlink w:anchor="_Toc20836327" w:history="1">
         <w:r>
           <w:rPr>
             <w:rStyle w:val="Hyperlink"/>
@@ -1550,7 +1549,7 @@
             <w:noProof/>
             <w:webHidden/>
           </w:rPr>
-          <w:instrText xml:space="preserve"> PAGEREF _Toc20833268 \h </w:instrText>
+          <w:instrText xml:space="preserve"> PAGEREF _Toc20836327 \h </w:instrText>
         </w:r>
         <w:r>
           <w:rPr>
@@ -1570,7 +1569,7 @@
             <w:noProof/>
             <w:webHidden/>
           </w:rPr>
-          <w:t>14</w:t>
+          <w:t>16</w:t>
         </w:r>
         <w:r>
           <w:rPr>
@@ -1608,7 +1607,7 @@
         </w:rPr>
         <w:br w:type="page"/>
       </w:r>
-      <w:bookmarkStart w:id="1" w:name="_Toc20833254"/>
+      <w:bookmarkStart w:id="0" w:name="_Toc20836313"/>
       <w:r>
         <w:rPr>
           <w:lang w:val="en-US"/>
@@ -1616,7 +1615,7 @@
         <w:lastRenderedPageBreak/>
         <w:t>Introduction</w:t>
       </w:r>
-      <w:bookmarkEnd w:id="1"/>
+      <w:bookmarkEnd w:id="0"/>
     </w:p>
     <w:p>
       <w:pPr>
@@ -1709,13 +1708,7 @@
         <w:rPr>
           <w:lang w:val="en-US"/>
         </w:rPr>
-        <w:t xml:space="preserve">the information about how to read a specific register is a separate component </w:t>
-      </w:r>
-      <w:r>
-        <w:rPr>
-          <w:lang w:val="en-US"/>
-        </w:rPr>
-        <w:t>in order to keep</w:t>
+        <w:t>the information about how to read a specific register is a separate component in order to keep</w:t>
       </w:r>
       <w:r>
         <w:rPr>
@@ -1728,13 +1721,7 @@
         <w:rPr>
           <w:lang w:val="en-US"/>
         </w:rPr>
-        <w:t>application independent</w:t>
-      </w:r>
-      <w:r>
-        <w:rPr>
-          <w:lang w:val="en-US"/>
-        </w:rPr>
-        <w:t xml:space="preserve">. This Rom contains the </w:t>
+        <w:t xml:space="preserve">application independent. This Rom contains the </w:t>
       </w:r>
       <w:r>
         <w:rPr>
@@ -1789,6 +1776,10 @@
         </w:rPr>
       </w:pPr>
       <w:r>
+        <w:rPr>
+          <w:noProof/>
+          <w:lang w:val="en-US"/>
+        </w:rPr>
         <w:drawing>
           <wp:inline distT="0" distB="0" distL="0" distR="0">
             <wp:extent cx="4391025" cy="2809875"/>
@@ -2117,14 +2108,14 @@
           <w:lang w:val="en-US"/>
         </w:rPr>
       </w:pPr>
-      <w:bookmarkStart w:id="2" w:name="_Toc20833255"/>
+      <w:bookmarkStart w:id="1" w:name="_Toc20836314"/>
       <w:r>
         <w:rPr>
           <w:lang w:val="en-US"/>
         </w:rPr>
         <w:t>Feature List</w:t>
       </w:r>
-      <w:bookmarkEnd w:id="2"/>
+      <w:bookmarkEnd w:id="1"/>
     </w:p>
     <w:p>
       <w:pPr>
@@ -2419,7 +2410,7 @@
           <w:lang w:val="en-US"/>
         </w:rPr>
       </w:pPr>
-      <w:bookmarkStart w:id="3" w:name="_Toc20833256"/>
+      <w:bookmarkStart w:id="2" w:name="_Toc20836315"/>
       <w:r>
         <w:rPr>
           <w:lang w:val="en-US"/>
@@ -2427,23 +2418,23 @@
         <w:lastRenderedPageBreak/>
         <w:t>Functional Description</w:t>
       </w:r>
+      <w:bookmarkEnd w:id="2"/>
+    </w:p>
+    <w:p>
+      <w:pPr>
+        <w:pStyle w:val="Heading3"/>
+        <w:rPr>
+          <w:lang w:val="en-US"/>
+        </w:rPr>
+      </w:pPr>
+      <w:bookmarkStart w:id="3" w:name="_Toc20836316"/>
+      <w:r>
+        <w:rPr>
+          <w:lang w:val="en-US"/>
+        </w:rPr>
+        <w:t>I2C Transfers</w:t>
+      </w:r>
       <w:bookmarkEnd w:id="3"/>
-    </w:p>
-    <w:p>
-      <w:pPr>
-        <w:pStyle w:val="Heading3"/>
-        <w:rPr>
-          <w:lang w:val="en-US"/>
-        </w:rPr>
-      </w:pPr>
-      <w:bookmarkStart w:id="4" w:name="_Toc20833257"/>
-      <w:r>
-        <w:rPr>
-          <w:lang w:val="en-US"/>
-        </w:rPr>
-        <w:t>I2C Transfers</w:t>
-      </w:r>
-      <w:bookmarkEnd w:id="4"/>
     </w:p>
     <w:p>
       <w:pPr>
@@ -2568,6 +2559,93 @@
         <w:rPr>
           <w:lang w:val="en-US"/>
         </w:rPr>
+        <w:t>FSM</w:t>
+      </w:r>
+    </w:p>
+    <w:p>
+      <w:pPr>
+        <w:rPr>
+          <w:lang w:val="en-US"/>
+        </w:rPr>
+      </w:pPr>
+      <w:r>
+        <w:rPr>
+          <w:lang w:val="en-US"/>
+        </w:rPr>
+        <w:t>The diagram on the next page schematically shows the state machine that is executed when executing a transfer. The state machine is the same for automatic updates or SW triggered reads/writes.</w:t>
+      </w:r>
+    </w:p>
+    <w:p>
+      <w:pPr>
+        <w:jc w:val="center"/>
+        <w:rPr>
+          <w:lang w:val="en-US"/>
+        </w:rPr>
+      </w:pPr>
+      <w:r>
+        <w:lastRenderedPageBreak/>
+        <w:drawing>
+          <wp:inline distT="0" distB="0" distL="0" distR="0">
+            <wp:extent cx="2682659" cy="8522898"/>
+            <wp:effectExtent l="0" t="0" r="3810" b="0"/>
+            <wp:docPr id="5" name="Picture 5"/>
+            <wp:cNvGraphicFramePr>
+              <a:graphicFrameLocks xmlns:a="http://schemas.openxmlformats.org/drawingml/2006/main" noChangeAspect="1"/>
+            </wp:cNvGraphicFramePr>
+            <a:graphic xmlns:a="http://schemas.openxmlformats.org/drawingml/2006/main">
+              <a:graphicData uri="http://schemas.openxmlformats.org/drawingml/2006/picture">
+                <pic:pic xmlns:pic="http://schemas.openxmlformats.org/drawingml/2006/picture">
+                  <pic:nvPicPr>
+                    <pic:cNvPr id="0" name="Picture 1"/>
+                    <pic:cNvPicPr>
+                      <a:picLocks noChangeAspect="1" noChangeArrowheads="1"/>
+                    </pic:cNvPicPr>
+                  </pic:nvPicPr>
+                  <pic:blipFill>
+                    <a:blip r:embed="rId9">
+                      <a:extLst>
+                        <a:ext uri="{28A0092B-C50C-407E-A947-70E740481C1C}">
+                          <a14:useLocalDpi xmlns:a14="http://schemas.microsoft.com/office/drawing/2010/main" val="0"/>
+                        </a:ext>
+                      </a:extLst>
+                    </a:blip>
+                    <a:srcRect/>
+                    <a:stretch>
+                      <a:fillRect/>
+                    </a:stretch>
+                  </pic:blipFill>
+                  <pic:spPr bwMode="auto">
+                    <a:xfrm>
+                      <a:off x="0" y="0"/>
+                      <a:ext cx="2691785" cy="8551893"/>
+                    </a:xfrm>
+                    <a:prstGeom prst="rect">
+                      <a:avLst/>
+                    </a:prstGeom>
+                    <a:noFill/>
+                    <a:ln>
+                      <a:noFill/>
+                    </a:ln>
+                  </pic:spPr>
+                </pic:pic>
+              </a:graphicData>
+            </a:graphic>
+          </wp:inline>
+        </w:drawing>
+      </w:r>
+    </w:p>
+    <w:p>
+      <w:pPr>
+        <w:pStyle w:val="Heading4"/>
+        <w:rPr>
+          <w:lang w:val="en-US"/>
+        </w:rPr>
+      </w:pPr>
+      <w:r>
+        <w:rPr>
+          <w:lang w:val="en-US"/>
+        </w:rPr>
+        <w:lastRenderedPageBreak/>
         <w:t xml:space="preserve">1 Byte </w:t>
       </w:r>
       <w:r>
@@ -2590,6 +2668,10 @@
         </w:rPr>
       </w:pPr>
       <w:r>
+        <w:rPr>
+          <w:noProof/>
+          <w:lang w:val="en-US"/>
+        </w:rPr>
         <w:drawing>
           <wp:inline distT="0" distB="0" distL="0" distR="0">
             <wp:extent cx="6480175" cy="636625"/>
@@ -2608,7 +2690,7 @@
                     </pic:cNvPicPr>
                   </pic:nvPicPr>
                   <pic:blipFill>
-                    <a:blip r:embed="rId9">
+                    <a:blip r:embed="rId10">
                       <a:extLst>
                         <a:ext uri="{28A0092B-C50C-407E-A947-70E740481C1C}">
                           <a14:useLocalDpi xmlns:a14="http://schemas.microsoft.com/office/drawing/2010/main" val="0"/>
@@ -2880,6 +2962,10 @@
         </w:rPr>
       </w:pPr>
       <w:r>
+        <w:rPr>
+          <w:noProof/>
+          <w:lang w:val="en-US"/>
+        </w:rPr>
         <w:drawing>
           <wp:inline distT="0" distB="0" distL="0" distR="0">
             <wp:extent cx="6480175" cy="1333562"/>
@@ -2898,7 +2984,7 @@
                     </pic:cNvPicPr>
                   </pic:nvPicPr>
                   <pic:blipFill>
-                    <a:blip r:embed="rId10">
+                    <a:blip r:embed="rId11">
                       <a:extLst>
                         <a:ext uri="{28A0092B-C50C-407E-A947-70E740481C1C}">
                           <a14:useLocalDpi xmlns:a14="http://schemas.microsoft.com/office/drawing/2010/main" val="0"/>
@@ -3317,6 +3403,10 @@
         </w:rPr>
       </w:pPr>
       <w:r>
+        <w:rPr>
+          <w:noProof/>
+          <w:lang w:val="en-US"/>
+        </w:rPr>
         <w:drawing>
           <wp:inline distT="0" distB="0" distL="0" distR="0">
             <wp:extent cx="6480175" cy="1417093"/>
@@ -3335,7 +3425,7 @@
                     </pic:cNvPicPr>
                   </pic:nvPicPr>
                   <pic:blipFill>
-                    <a:blip r:embed="rId11">
+                    <a:blip r:embed="rId12">
                       <a:extLst>
                         <a:ext uri="{28A0092B-C50C-407E-A947-70E740481C1C}">
                           <a14:useLocalDpi xmlns:a14="http://schemas.microsoft.com/office/drawing/2010/main" val="0"/>
@@ -3698,7 +3788,7 @@
           <w:lang w:val="en-US"/>
         </w:rPr>
       </w:pPr>
-      <w:bookmarkStart w:id="5" w:name="_Toc20833258"/>
+      <w:bookmarkStart w:id="4" w:name="_Toc20836317"/>
       <w:r>
         <w:rPr>
           <w:lang w:val="en-US"/>
@@ -3706,7 +3796,7 @@
         <w:lastRenderedPageBreak/>
         <w:t>Configuration ROM</w:t>
       </w:r>
-      <w:bookmarkEnd w:id="5"/>
+      <w:bookmarkEnd w:id="4"/>
       <w:r>
         <w:rPr>
           <w:lang w:val="en-US"/>
@@ -4475,7 +4565,7 @@
           <w:lang w:val="en-US"/>
         </w:rPr>
       </w:pPr>
-      <w:bookmarkStart w:id="6" w:name="_Toc20833259"/>
+      <w:bookmarkStart w:id="5" w:name="_Toc20836318"/>
       <w:r>
         <w:rPr>
           <w:lang w:val="en-US"/>
@@ -4483,39 +4573,39 @@
         <w:lastRenderedPageBreak/>
         <w:t>Interfaces</w:t>
       </w:r>
+      <w:bookmarkEnd w:id="5"/>
+    </w:p>
+    <w:p>
+      <w:pPr>
+        <w:pStyle w:val="Heading2"/>
+        <w:rPr>
+          <w:lang w:val="en-US"/>
+        </w:rPr>
+      </w:pPr>
+      <w:bookmarkStart w:id="6" w:name="_Toc20836319"/>
+      <w:r>
+        <w:rPr>
+          <w:lang w:val="en-US"/>
+        </w:rPr>
+        <w:t>GUI</w:t>
+      </w:r>
       <w:bookmarkEnd w:id="6"/>
     </w:p>
     <w:p>
       <w:pPr>
-        <w:pStyle w:val="Heading2"/>
-        <w:rPr>
-          <w:lang w:val="en-US"/>
-        </w:rPr>
-      </w:pPr>
-      <w:bookmarkStart w:id="7" w:name="_Toc20833260"/>
-      <w:r>
-        <w:rPr>
-          <w:lang w:val="en-US"/>
-        </w:rPr>
-        <w:t>GUI</w:t>
+        <w:pStyle w:val="Heading3"/>
+        <w:rPr>
+          <w:lang w:val="en-US"/>
+        </w:rPr>
+      </w:pPr>
+      <w:bookmarkStart w:id="7" w:name="_Toc20836320"/>
+      <w:r>
+        <w:rPr>
+          <w:lang w:val="en-US"/>
+        </w:rPr>
+        <w:t>General Setup</w:t>
       </w:r>
       <w:bookmarkEnd w:id="7"/>
-    </w:p>
-    <w:p>
-      <w:pPr>
-        <w:pStyle w:val="Heading3"/>
-        <w:rPr>
-          <w:lang w:val="en-US"/>
-        </w:rPr>
-      </w:pPr>
-      <w:bookmarkStart w:id="8" w:name="_Toc20833261"/>
-      <w:r>
-        <w:rPr>
-          <w:lang w:val="en-US"/>
-        </w:rPr>
-        <w:t>General Setup</w:t>
-      </w:r>
-      <w:bookmarkEnd w:id="8"/>
     </w:p>
     <w:p>
       <w:pPr>
@@ -4570,7 +4660,7 @@
                     <pic:cNvPicPr/>
                   </pic:nvPicPr>
                   <pic:blipFill>
-                    <a:blip r:embed="rId12"/>
+                    <a:blip r:embed="rId13"/>
                     <a:stretch>
                       <a:fillRect/>
                     </a:stretch>
@@ -4599,7 +4689,7 @@
           <w:lang w:val="en-US"/>
         </w:rPr>
       </w:pPr>
-      <w:bookmarkStart w:id="9" w:name="_Toc20833262"/>
+      <w:bookmarkStart w:id="8" w:name="_Toc20836321"/>
       <w:r>
         <w:rPr>
           <w:lang w:val="en-US"/>
@@ -4607,7 +4697,7 @@
         <w:lastRenderedPageBreak/>
         <w:t>IP Configuration</w:t>
       </w:r>
-      <w:bookmarkEnd w:id="9"/>
+      <w:bookmarkEnd w:id="8"/>
     </w:p>
     <w:p>
       <w:pPr>
@@ -4637,7 +4727,7 @@
                     <pic:cNvPicPr/>
                   </pic:nvPicPr>
                   <pic:blipFill>
-                    <a:blip r:embed="rId13"/>
+                    <a:blip r:embed="rId14"/>
                     <a:stretch>
                       <a:fillRect/>
                     </a:stretch>
@@ -5076,7 +5166,7 @@
           <w:lang w:val="en-US"/>
         </w:rPr>
       </w:pPr>
-      <w:bookmarkStart w:id="10" w:name="_Toc20833263"/>
+      <w:bookmarkStart w:id="9" w:name="_Toc20836322"/>
       <w:r>
         <w:rPr>
           <w:lang w:val="en-US"/>
@@ -5084,7 +5174,7 @@
         <w:lastRenderedPageBreak/>
         <w:t>Configuration ROM</w:t>
       </w:r>
-      <w:bookmarkEnd w:id="10"/>
+      <w:bookmarkEnd w:id="9"/>
     </w:p>
     <w:p>
       <w:pPr>
@@ -5114,7 +5204,7 @@
                     <pic:cNvPicPr/>
                   </pic:nvPicPr>
                   <pic:blipFill>
-                    <a:blip r:embed="rId14"/>
+                    <a:blip r:embed="rId15"/>
                     <a:stretch>
                       <a:fillRect/>
                     </a:stretch>
@@ -5183,14 +5273,14 @@
           <w:lang w:val="en-US"/>
         </w:rPr>
       </w:pPr>
-      <w:bookmarkStart w:id="11" w:name="_Toc20833264"/>
+      <w:bookmarkStart w:id="10" w:name="_Toc20836323"/>
       <w:r>
         <w:rPr>
           <w:lang w:val="en-US"/>
         </w:rPr>
         <w:t>Drivers</w:t>
       </w:r>
-      <w:bookmarkEnd w:id="11"/>
+      <w:bookmarkEnd w:id="10"/>
     </w:p>
     <w:p>
       <w:pPr>
@@ -5335,7 +5425,7 @@
           <w:lang w:val="en-US"/>
         </w:rPr>
       </w:pPr>
-      <w:bookmarkStart w:id="12" w:name="_Toc20833265"/>
+      <w:bookmarkStart w:id="11" w:name="_Toc20836324"/>
       <w:r>
         <w:rPr>
           <w:lang w:val="en-US"/>
@@ -5343,23 +5433,23 @@
         <w:lastRenderedPageBreak/>
         <w:t>Register Bank</w:t>
       </w:r>
+      <w:bookmarkEnd w:id="11"/>
+    </w:p>
+    <w:p>
+      <w:pPr>
+        <w:pStyle w:val="Heading3"/>
+        <w:rPr>
+          <w:lang w:val="en-US"/>
+        </w:rPr>
+      </w:pPr>
+      <w:bookmarkStart w:id="12" w:name="_Toc20836325"/>
+      <w:r>
+        <w:rPr>
+          <w:lang w:val="en-US"/>
+        </w:rPr>
+        <w:t>Overview</w:t>
+      </w:r>
       <w:bookmarkEnd w:id="12"/>
-    </w:p>
-    <w:p>
-      <w:pPr>
-        <w:pStyle w:val="Heading3"/>
-        <w:rPr>
-          <w:lang w:val="en-US"/>
-        </w:rPr>
-      </w:pPr>
-      <w:bookmarkStart w:id="13" w:name="_Toc20833266"/>
-      <w:r>
-        <w:rPr>
-          <w:lang w:val="en-US"/>
-        </w:rPr>
-        <w:t>Overview</w:t>
-      </w:r>
-      <w:bookmarkEnd w:id="13"/>
     </w:p>
     <w:tbl>
       <w:tblPr>
@@ -5863,14 +5953,14 @@
           <w:lang w:val="en-US"/>
         </w:rPr>
       </w:pPr>
-      <w:bookmarkStart w:id="14" w:name="_Toc20833267"/>
+      <w:bookmarkStart w:id="13" w:name="_Toc20836326"/>
       <w:r>
         <w:rPr>
           <w:lang w:val="en-US"/>
         </w:rPr>
         <w:t>Register Descriptions</w:t>
       </w:r>
-      <w:bookmarkEnd w:id="14"/>
+      <w:bookmarkEnd w:id="13"/>
     </w:p>
     <w:p>
       <w:pPr>
@@ -6458,25 +6548,7 @@
         <w:rPr>
           <w:lang w:val="en-US"/>
         </w:rPr>
-        <w:t>BUS_BUSY</w:t>
-      </w:r>
-      <w:r>
-        <w:rPr>
-          <w:lang w:val="en-US"/>
-        </w:rPr>
-        <w:t xml:space="preserve"> – Trigger automatic update (0x</w:t>
-      </w:r>
-      <w:r>
-        <w:rPr>
-          <w:lang w:val="en-US"/>
-        </w:rPr>
-        <w:t>10</w:t>
-      </w:r>
-      <w:r>
-        <w:rPr>
-          <w:lang w:val="en-US"/>
-        </w:rPr>
-        <w:t>)</w:t>
+        <w:t>BUS_BUSY – Trigger automatic update (0x10)</w:t>
       </w:r>
     </w:p>
     <w:tbl>
@@ -6657,8 +6729,6 @@
             </w:r>
             <w:r>
               <w:tab/>
-            </w:r>
-            <w:r>
               <w:t xml:space="preserve">I2C bus is busy </w:t>
             </w:r>
           </w:p>
@@ -6671,8 +6741,6 @@
             </w:r>
             <w:r>
               <w:tab/>
-            </w:r>
-            <w:r>
               <w:t>I2C bus is free</w:t>
             </w:r>
           </w:p>
@@ -6739,37 +6807,7 @@
           <w:lang w:val="en-US"/>
         </w:rPr>
         <w:lastRenderedPageBreak/>
-        <w:t>ACC_FAIL</w:t>
-      </w:r>
-      <w:r>
-        <w:rPr>
-          <w:lang w:val="en-US"/>
-        </w:rPr>
-        <w:t xml:space="preserve"> – </w:t>
-      </w:r>
-      <w:r>
-        <w:rPr>
-          <w:lang w:val="en-US"/>
-        </w:rPr>
-        <w:t>Access fail detection</w:t>
-      </w:r>
-      <w:r>
-        <w:rPr>
-          <w:lang w:val="en-US"/>
-        </w:rPr>
-        <w:t xml:space="preserve"> (0x</w:t>
-      </w:r>
-      <w:r>
-        <w:rPr>
-          <w:lang w:val="en-US"/>
-        </w:rPr>
-        <w:t>14</w:t>
-      </w:r>
-      <w:r>
-        <w:rPr>
-          <w:lang w:val="en-US"/>
-        </w:rPr>
-        <w:t>)</w:t>
+        <w:t>ACC_FAIL – Access fail detection (0x14)</w:t>
       </w:r>
     </w:p>
     <w:tbl>
@@ -6950,12 +6988,7 @@
             </w:r>
             <w:r>
               <w:tab/>
-            </w:r>
-            <w:r>
-              <w:t>At least one access failed</w:t>
-            </w:r>
-            <w:r>
-              <w:t xml:space="preserve"> </w:t>
+              <w:t xml:space="preserve">At least one access failed </w:t>
             </w:r>
           </w:p>
           <w:p>
@@ -6967,8 +7000,6 @@
             </w:r>
             <w:r>
               <w:tab/>
-            </w:r>
-            <w:r>
               <w:t>No access failed</w:t>
             </w:r>
           </w:p>
@@ -7033,37 +7064,7 @@
         <w:rPr>
           <w:lang w:val="en-US"/>
         </w:rPr>
-        <w:t>FIFO_STATE</w:t>
-      </w:r>
-      <w:r>
-        <w:rPr>
-          <w:lang w:val="en-US"/>
-        </w:rPr>
-        <w:t xml:space="preserve"> – </w:t>
-      </w:r>
-      <w:r>
-        <w:rPr>
-          <w:lang w:val="en-US"/>
-        </w:rPr>
-        <w:t>SW transaction FIFO state</w:t>
-      </w:r>
-      <w:r>
-        <w:rPr>
-          <w:lang w:val="en-US"/>
-        </w:rPr>
-        <w:t xml:space="preserve"> (0x</w:t>
-      </w:r>
-      <w:r>
-        <w:rPr>
-          <w:lang w:val="en-US"/>
-        </w:rPr>
-        <w:t>18</w:t>
-      </w:r>
-      <w:r>
-        <w:rPr>
-          <w:lang w:val="en-US"/>
-        </w:rPr>
-        <w:t>)</w:t>
+        <w:t>FIFO_STATE – SW transaction FIFO state (0x18)</w:t>
       </w:r>
     </w:p>
     <w:tbl>
@@ -7244,12 +7245,7 @@
             </w:r>
             <w:r>
               <w:tab/>
-            </w:r>
-            <w:r>
-              <w:t>FIFO is empty (all transactions executed)</w:t>
-            </w:r>
-            <w:r>
-              <w:t xml:space="preserve"> </w:t>
+              <w:t xml:space="preserve">FIFO is empty (all transactions executed) </w:t>
             </w:r>
           </w:p>
           <w:p>
@@ -7261,8 +7257,6 @@
             </w:r>
             <w:r>
               <w:tab/>
-            </w:r>
-            <w:r>
               <w:t>FIFO is not empty</w:t>
             </w:r>
           </w:p>
@@ -7418,37 +7412,7 @@
         <w:rPr>
           <w:lang w:val="en-US"/>
         </w:rPr>
-        <w:t xml:space="preserve"> UPD_ONGOING</w:t>
-      </w:r>
-      <w:r>
-        <w:rPr>
-          <w:lang w:val="en-US"/>
-        </w:rPr>
-        <w:t xml:space="preserve"> – </w:t>
-      </w:r>
-      <w:r>
-        <w:rPr>
-          <w:lang w:val="en-US"/>
-        </w:rPr>
-        <w:t>Automatic update state</w:t>
-      </w:r>
-      <w:r>
-        <w:rPr>
-          <w:lang w:val="en-US"/>
-        </w:rPr>
-        <w:t xml:space="preserve"> (0x</w:t>
-      </w:r>
-      <w:r>
-        <w:rPr>
-          <w:lang w:val="en-US"/>
-        </w:rPr>
-        <w:t>1C</w:t>
-      </w:r>
-      <w:r>
-        <w:rPr>
-          <w:lang w:val="en-US"/>
-        </w:rPr>
-        <w:t>)</w:t>
+        <w:t xml:space="preserve"> UPD_ONGOING – Automatic update state (0x1C)</w:t>
       </w:r>
     </w:p>
     <w:tbl>
@@ -7629,12 +7593,7 @@
             </w:r>
             <w:r>
               <w:tab/>
-            </w:r>
-            <w:r>
-              <w:t>Automatic update is ongoing</w:t>
-            </w:r>
-            <w:r>
-              <w:t xml:space="preserve"> </w:t>
+              <w:t xml:space="preserve">Automatic update is ongoing </w:t>
             </w:r>
           </w:p>
           <w:p>
@@ -7646,8 +7605,6 @@
             </w:r>
             <w:r>
               <w:tab/>
-            </w:r>
-            <w:r>
               <w:t>No automatic update is ongoing</w:t>
             </w:r>
           </w:p>
@@ -7673,37 +7630,7 @@
         <w:rPr>
           <w:lang w:val="en-US"/>
         </w:rPr>
-        <w:t>FORCE_READ</w:t>
-      </w:r>
-      <w:r>
-        <w:rPr>
-          <w:lang w:val="en-US"/>
-        </w:rPr>
-        <w:t xml:space="preserve"> – </w:t>
-      </w:r>
-      <w:r>
-        <w:rPr>
-          <w:lang w:val="en-US"/>
-        </w:rPr>
-        <w:t>Force readback</w:t>
-      </w:r>
-      <w:r>
-        <w:rPr>
-          <w:lang w:val="en-US"/>
-        </w:rPr>
-        <w:t xml:space="preserve"> (0x</w:t>
-      </w:r>
-      <w:r>
-        <w:rPr>
-          <w:lang w:val="en-US"/>
-        </w:rPr>
-        <w:t>20</w:t>
-      </w:r>
-      <w:r>
-        <w:rPr>
-          <w:lang w:val="en-US"/>
-        </w:rPr>
-        <w:t>)</w:t>
+        <w:t>FORCE_READ – Force readback (0x20)</w:t>
       </w:r>
     </w:p>
     <w:tbl>
@@ -7918,37 +7845,7 @@
         <w:rPr>
           <w:lang w:val="en-US"/>
         </w:rPr>
-        <w:t>MEM_OFFS</w:t>
-      </w:r>
-      <w:r>
-        <w:rPr>
-          <w:lang w:val="en-US"/>
-        </w:rPr>
-        <w:t xml:space="preserve"> – </w:t>
-      </w:r>
-      <w:r>
-        <w:rPr>
-          <w:lang w:val="en-US"/>
-        </w:rPr>
-        <w:t>Mirroring memory offset</w:t>
-      </w:r>
-      <w:r>
-        <w:rPr>
-          <w:lang w:val="en-US"/>
-        </w:rPr>
-        <w:t xml:space="preserve"> (0x</w:t>
-      </w:r>
-      <w:r>
-        <w:rPr>
-          <w:lang w:val="en-US"/>
-        </w:rPr>
-        <w:t xml:space="preserve">40 … </w:t>
-      </w:r>
-      <w:r>
-        <w:rPr>
-          <w:lang w:val="en-US"/>
-        </w:rPr>
-        <w:t>)</w:t>
+        <w:t>MEM_OFFS – Mirroring memory offset (0x40 … )</w:t>
       </w:r>
     </w:p>
     <w:p>
@@ -8064,7 +7961,7 @@
           <w:lang w:val="en-US"/>
         </w:rPr>
       </w:pPr>
-      <w:bookmarkStart w:id="15" w:name="_Toc20833268"/>
+      <w:bookmarkStart w:id="14" w:name="_Toc20836327"/>
       <w:r>
         <w:rPr>
           <w:lang w:val="en-US"/>
@@ -8072,7 +7969,7 @@
         <w:lastRenderedPageBreak/>
         <w:t>Ports</w:t>
       </w:r>
-      <w:bookmarkEnd w:id="15"/>
+      <w:bookmarkEnd w:id="14"/>
     </w:p>
     <w:tbl>
       <w:tblPr>
@@ -8623,13 +8520,7 @@
               <w:pStyle w:val="TableContent"/>
             </w:pPr>
             <w:r>
-              <w:t>I2C S</w:t>
-            </w:r>
-            <w:r>
-              <w:t>DA</w:t>
-            </w:r>
-            <w:r>
-              <w:t xml:space="preserve"> Line (present if internal tristate-buffers are used)</w:t>
+              <w:t>I2C SDA Line (present if internal tristate-buffers are used)</w:t>
             </w:r>
           </w:p>
         </w:tc>
@@ -8786,13 +8677,7 @@
               <w:pStyle w:val="TableContent"/>
             </w:pPr>
             <w:r>
-              <w:t xml:space="preserve">I2C SCL </w:t>
-            </w:r>
-            <w:r>
-              <w:t>Output</w:t>
-            </w:r>
-            <w:r>
-              <w:t xml:space="preserve"> (if internal tristate-buffers are not used)</w:t>
+              <w:t>I2C SCL Output (if internal tristate-buffers are not used)</w:t>
             </w:r>
           </w:p>
         </w:tc>
@@ -8812,10 +8697,7 @@
               <w:pStyle w:val="TableContent"/>
             </w:pPr>
             <w:r>
-              <w:t>I2cScl_</w:t>
-            </w:r>
-            <w:r>
-              <w:t>T</w:t>
+              <w:t>I2cScl_T</w:t>
             </w:r>
           </w:p>
         </w:tc>
@@ -8859,13 +8741,7 @@
               <w:pStyle w:val="TableContent"/>
             </w:pPr>
             <w:r>
-              <w:t xml:space="preserve">I2C SCL </w:t>
-            </w:r>
-            <w:r>
-              <w:t>Tristate</w:t>
-            </w:r>
-            <w:r>
-              <w:t xml:space="preserve"> (if internal tristate-buffers are not used)</w:t>
+              <w:t>I2C SCL Tristate (if internal tristate-buffers are not used)</w:t>
             </w:r>
           </w:p>
         </w:tc>
@@ -8885,10 +8761,7 @@
               <w:pStyle w:val="TableContent"/>
             </w:pPr>
             <w:r>
-              <w:t>I2cSda</w:t>
-            </w:r>
-            <w:r>
-              <w:t>_I</w:t>
+              <w:t>I2cSda_I</w:t>
             </w:r>
           </w:p>
         </w:tc>
@@ -8932,10 +8805,7 @@
               <w:pStyle w:val="TableContent"/>
             </w:pPr>
             <w:r>
-              <w:t>I2C SDA</w:t>
-            </w:r>
-            <w:r>
-              <w:t xml:space="preserve"> Input (if internal tristate-buffers are not used)</w:t>
+              <w:t>I2C SDA Input (if internal tristate-buffers are not used)</w:t>
             </w:r>
           </w:p>
         </w:tc>
@@ -8955,10 +8825,7 @@
               <w:pStyle w:val="TableContent"/>
             </w:pPr>
             <w:r>
-              <w:t>I2cSda</w:t>
-            </w:r>
-            <w:r>
-              <w:t>_O</w:t>
+              <w:t>I2cSda_O</w:t>
             </w:r>
           </w:p>
         </w:tc>
@@ -9002,10 +8869,7 @@
               <w:pStyle w:val="TableContent"/>
             </w:pPr>
             <w:r>
-              <w:t>I2C SDA</w:t>
-            </w:r>
-            <w:r>
-              <w:t xml:space="preserve"> Output (if internal tristate-buffers are not used)</w:t>
+              <w:t>I2C SDA Output (if internal tristate-buffers are not used)</w:t>
             </w:r>
           </w:p>
         </w:tc>
@@ -9025,10 +8889,7 @@
               <w:pStyle w:val="TableContent"/>
             </w:pPr>
             <w:r>
-              <w:t>I2cSda</w:t>
-            </w:r>
-            <w:r>
-              <w:t>_T</w:t>
+              <w:t>I2cSda_T</w:t>
             </w:r>
           </w:p>
         </w:tc>
@@ -9072,10 +8933,7 @@
               <w:pStyle w:val="TableContent"/>
             </w:pPr>
             <w:r>
-              <w:t>I2C SDA</w:t>
-            </w:r>
-            <w:r>
-              <w:t xml:space="preserve"> Tristate (if internal tristate-buffers are not used)</w:t>
+              <w:t>I2C SDA Tristate (if internal tristate-buffers are not used)</w:t>
             </w:r>
           </w:p>
         </w:tc>
@@ -9284,17 +9142,18 @@
         </w:rPr>
       </w:pPr>
     </w:p>
-    <w:bookmarkEnd w:id="0"/>
-    <w:p>
-      <w:pPr>
-        <w:rPr>
-          <w:lang w:val="en-US"/>
-        </w:rPr>
-      </w:pPr>
+    <w:p>
+      <w:pPr>
+        <w:rPr>
+          <w:lang w:val="en-US"/>
+        </w:rPr>
+      </w:pPr>
+      <w:bookmarkStart w:id="15" w:name="_GoBack"/>
+      <w:bookmarkEnd w:id="15"/>
     </w:p>
     <w:sectPr>
-      <w:headerReference w:type="default" r:id="rId15"/>
-      <w:footerReference w:type="default" r:id="rId16"/>
+      <w:headerReference w:type="default" r:id="rId16"/>
+      <w:footerReference w:type="default" r:id="rId17"/>
       <w:pgSz w:w="11907" w:h="16840" w:code="9"/>
       <w:pgMar w:top="1701" w:right="851" w:bottom="1134" w:left="851" w:header="794" w:footer="737" w:gutter="0"/>
       <w:paperSrc w:first="15" w:other="15"/>
@@ -9349,7 +9208,7 @@
       <mc:AlternateContent>
         <mc:Choice Requires="wps">
           <w:drawing>
-            <wp:anchor distT="0" distB="0" distL="114300" distR="114300" simplePos="0" relativeHeight="251658752" behindDoc="0" locked="0" layoutInCell="0" allowOverlap="1" wp14:anchorId="369A6CD5" wp14:editId="5D4E09D5">
+            <wp:anchor distT="0" distB="0" distL="114300" distR="114300" simplePos="0" relativeHeight="251658240" behindDoc="0" locked="0" layoutInCell="0" allowOverlap="1" wp14:anchorId="369A6CD5" wp14:editId="5D4E09D5">
               <wp:simplePos x="0" y="0"/>
               <wp:positionH relativeFrom="page">
                 <wp:posOffset>540385</wp:posOffset>
@@ -9420,7 +9279,7 @@
         </mc:Choice>
         <mc:Fallback>
           <w:pict>
-            <v:line w14:anchorId="5AE0BF3C" id="Line 2" o:spid="_x0000_s1026" style="position:absolute;z-index:251658752;visibility:visible;mso-wrap-style:square;mso-width-percent:0;mso-height-percent:0;mso-wrap-distance-left:9pt;mso-wrap-distance-top:0;mso-wrap-distance-right:9pt;mso-wrap-distance-bottom:0;mso-position-horizontal:absolute;mso-position-horizontal-relative:page;mso-position-vertical:absolute;mso-position-vertical-relative:page;mso-width-percent:0;mso-height-percent:0;mso-width-relative:page;mso-height-relative:page" from="42.55pt,802.3pt" to="552.75pt,802.35pt" o:gfxdata="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" o:allowincell="f" strokecolor="blue" strokeweight="1.5pt">
+            <v:line w14:anchorId="0CBC36D8" id="Line 2" o:spid="_x0000_s1026" style="position:absolute;z-index:251658240;visibility:visible;mso-wrap-style:square;mso-width-percent:0;mso-height-percent:0;mso-wrap-distance-left:9pt;mso-wrap-distance-top:0;mso-wrap-distance-right:9pt;mso-wrap-distance-bottom:0;mso-position-horizontal:absolute;mso-position-horizontal-relative:page;mso-position-vertical:absolute;mso-position-vertical-relative:page;mso-width-percent:0;mso-height-percent:0;mso-width-relative:page;mso-height-relative:page" from="42.55pt,802.3pt" to="552.75pt,802.35pt" o:gfxdata="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" o:allowincell="f" strokecolor="blue" strokeweight="1.5pt">
               <v:stroke startarrowwidth="narrow" startarrowlength="short" endarrowwidth="narrow" endarrowlength="short"/>
               <w10:wrap anchorx="page" anchory="page"/>
             </v:line>
@@ -9562,7 +9421,7 @@
         <w:sz w:val="16"/>
         <w:szCs w:val="16"/>
       </w:rPr>
-      <w:t>8</w:t>
+      <w:t>16</w:t>
     </w:r>
     <w:r>
       <w:rPr>
@@ -9689,7 +9548,7 @@
         </mc:Choice>
         <mc:Fallback>
           <w:pict>
-            <v:line w14:anchorId="34DB5D4C" id="Line 1" o:spid="_x0000_s1026" style="position:absolute;z-index:251659264;visibility:visible;mso-wrap-style:square;mso-width-percent:0;mso-height-percent:0;mso-wrap-distance-left:9pt;mso-wrap-distance-top:0;mso-wrap-distance-right:9pt;mso-wrap-distance-bottom:0;mso-position-horizontal:absolute;mso-position-horizontal-relative:margin;mso-position-vertical:absolute;mso-position-vertical-relative:page;mso-width-percent:0;mso-height-percent:0;mso-width-relative:page;mso-height-relative:page" from="320.35pt,59.55pt" to="507.45pt,59.6pt" o:gfxdata="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" o:allowincell="f" strokecolor="blue" strokeweight="2pt">
+            <v:line w14:anchorId="65E35466" id="Line 1" o:spid="_x0000_s1026" style="position:absolute;z-index:251659264;visibility:visible;mso-wrap-style:square;mso-width-percent:0;mso-height-percent:0;mso-wrap-distance-left:9pt;mso-wrap-distance-top:0;mso-wrap-distance-right:9pt;mso-wrap-distance-bottom:0;mso-position-horizontal:absolute;mso-position-horizontal-relative:margin;mso-position-vertical:absolute;mso-position-vertical-relative:page;mso-width-percent:0;mso-height-percent:0;mso-width-relative:page;mso-height-relative:page" from="320.35pt,59.55pt" to="507.45pt,59.6pt" o:gfxdata="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" o:allowincell="f" strokecolor="blue" strokeweight="2pt">
               <v:stroke startarrowwidth="narrow" startarrowlength="short" endarrowwidth="narrow" endarrowlength="short"/>
               <w10:wrap anchorx="margin" anchory="page"/>
             </v:line>
@@ -16975,7 +16834,7 @@
 </file>
 
 <file path=customXml/itemProps1.xml><?xml version="1.0" encoding="utf-8"?>
-<ds:datastoreItem xmlns:ds="http://schemas.openxmlformats.org/officeDocument/2006/customXml" ds:itemID="{4157FB91-121E-4F1B-B95E-8C1EE13DFB2B}">
+<ds:datastoreItem xmlns:ds="http://schemas.openxmlformats.org/officeDocument/2006/customXml" ds:itemID="{8F7F2099-B15C-4C15-A66D-15906A994807}">
   <ds:schemaRefs>
     <ds:schemaRef ds:uri="http://schemas.openxmlformats.org/officeDocument/2006/bibliography"/>
   </ds:schemaRefs>

</xml_diff>

<commit_message>
DOC: Updated documentation with AutoWrite
</commit_message>
<xml_diff>
--- a/doc/i2c_devreg.docx
+++ b/doc/i2c_devreg.docx
@@ -8,7 +8,6 @@
           <w:lang w:val="en-US"/>
         </w:rPr>
       </w:pPr>
-      <w:bookmarkStart w:id="0" w:name="_GoBack"/>
     </w:p>
     <w:p>
       <w:pPr>
@@ -1608,7 +1607,7 @@
         </w:rPr>
         <w:br w:type="page"/>
       </w:r>
-      <w:bookmarkStart w:id="1" w:name="_Toc20839287"/>
+      <w:bookmarkStart w:id="0" w:name="_Toc20839287"/>
       <w:r>
         <w:rPr>
           <w:lang w:val="en-US"/>
@@ -1616,7 +1615,7 @@
         <w:lastRenderedPageBreak/>
         <w:t>Introduction</w:t>
       </w:r>
-      <w:bookmarkEnd w:id="1"/>
+      <w:bookmarkEnd w:id="0"/>
     </w:p>
     <w:p>
       <w:pPr>
@@ -2109,14 +2108,14 @@
           <w:lang w:val="en-US"/>
         </w:rPr>
       </w:pPr>
-      <w:bookmarkStart w:id="2" w:name="_Toc20839288"/>
+      <w:bookmarkStart w:id="1" w:name="_Toc20839288"/>
       <w:r>
         <w:rPr>
           <w:lang w:val="en-US"/>
         </w:rPr>
         <w:t>Feature List</w:t>
       </w:r>
-      <w:bookmarkEnd w:id="2"/>
+      <w:bookmarkEnd w:id="1"/>
     </w:p>
     <w:p>
       <w:pPr>
@@ -2411,7 +2410,7 @@
           <w:lang w:val="en-US"/>
         </w:rPr>
       </w:pPr>
-      <w:bookmarkStart w:id="3" w:name="_Toc20839289"/>
+      <w:bookmarkStart w:id="2" w:name="_Toc20839289"/>
       <w:r>
         <w:rPr>
           <w:lang w:val="en-US"/>
@@ -2419,23 +2418,23 @@
         <w:lastRenderedPageBreak/>
         <w:t>Functional Description</w:t>
       </w:r>
+      <w:bookmarkEnd w:id="2"/>
+    </w:p>
+    <w:p>
+      <w:pPr>
+        <w:pStyle w:val="Heading3"/>
+        <w:rPr>
+          <w:lang w:val="en-US"/>
+        </w:rPr>
+      </w:pPr>
+      <w:bookmarkStart w:id="3" w:name="_Toc20839290"/>
+      <w:r>
+        <w:rPr>
+          <w:lang w:val="en-US"/>
+        </w:rPr>
+        <w:t>I2C Transfers</w:t>
+      </w:r>
       <w:bookmarkEnd w:id="3"/>
-    </w:p>
-    <w:p>
-      <w:pPr>
-        <w:pStyle w:val="Heading3"/>
-        <w:rPr>
-          <w:lang w:val="en-US"/>
-        </w:rPr>
-      </w:pPr>
-      <w:bookmarkStart w:id="4" w:name="_Toc20839290"/>
-      <w:r>
-        <w:rPr>
-          <w:lang w:val="en-US"/>
-        </w:rPr>
-        <w:t>I2C Transfers</w:t>
-      </w:r>
-      <w:bookmarkEnd w:id="4"/>
     </w:p>
     <w:p>
       <w:pPr>
@@ -3793,7 +3792,7 @@
           <w:lang w:val="en-US"/>
         </w:rPr>
       </w:pPr>
-      <w:bookmarkStart w:id="5" w:name="_Toc20839291"/>
+      <w:bookmarkStart w:id="4" w:name="_Toc20839291"/>
       <w:r>
         <w:rPr>
           <w:lang w:val="en-US"/>
@@ -3801,7 +3800,7 @@
         <w:lastRenderedPageBreak/>
         <w:t>Configuration ROM</w:t>
       </w:r>
-      <w:bookmarkEnd w:id="5"/>
+      <w:bookmarkEnd w:id="4"/>
       <w:r>
         <w:rPr>
           <w:lang w:val="en-US"/>
@@ -3889,20 +3888,53 @@
         <w:rPr>
           <w:lang w:val="en-US"/>
         </w:rPr>
-        <w:t xml:space="preserve">Modify the file </w:t>
+        <w:t xml:space="preserve">Modify the constant </w:t>
       </w:r>
       <w:r>
         <w:rPr>
           <w:i/>
           <w:lang w:val="en-US"/>
         </w:rPr>
-        <w:t>&lt;loc&gt;/scripts/example_generator.py</w:t>
-      </w:r>
-      <w:r>
-        <w:rPr>
-          <w:lang w:val="en-US"/>
-        </w:rPr>
-        <w:t xml:space="preserve"> in to describe the device registers to access</w:t>
+        <w:t>FW_LIB_PATH</w:t>
+      </w:r>
+      <w:r>
+        <w:rPr>
+          <w:i/>
+          <w:lang w:val="en-US"/>
+        </w:rPr>
+        <w:t xml:space="preserve"> </w:t>
+      </w:r>
+      <w:r>
+        <w:rPr>
+          <w:lang w:val="en-US"/>
+        </w:rPr>
+        <w:t xml:space="preserve">in </w:t>
+      </w:r>
+      <w:r>
+        <w:rPr>
+          <w:i/>
+          <w:lang w:val="en-US"/>
+        </w:rPr>
+        <w:t>&lt;loc&gt;/scripts/package.tcl</w:t>
+      </w:r>
+      <w:r>
+        <w:rPr>
+          <w:lang w:val="en-US"/>
+        </w:rPr>
+        <w:t xml:space="preserve"> to point to the </w:t>
+      </w:r>
+      <w:r>
+        <w:rPr>
+          <w:i/>
+          <w:lang w:val="en-US"/>
+        </w:rPr>
+        <w:t>Libraries/Firmware</w:t>
+      </w:r>
+      <w:r>
+        <w:rPr>
+          <w:lang w:val="en-US"/>
+        </w:rPr>
+        <w:t xml:space="preserve"> directory that contains the PSI firmware libraries in your project.</w:t>
       </w:r>
     </w:p>
     <w:p>
@@ -3920,20 +3952,20 @@
         <w:rPr>
           <w:lang w:val="en-US"/>
         </w:rPr>
-        <w:t>Run “</w:t>
+        <w:t xml:space="preserve">Modify the file </w:t>
       </w:r>
       <w:r>
         <w:rPr>
           <w:i/>
           <w:lang w:val="en-US"/>
         </w:rPr>
-        <w:t>python3 example_generator.py”</w:t>
-      </w:r>
-      <w:r>
-        <w:rPr>
-          <w:lang w:val="en-US"/>
-        </w:rPr>
-        <w:t xml:space="preserve"> to generate the HDL code and the C-header file</w:t>
+        <w:t>&lt;loc&gt;/scripts/example_generator.py</w:t>
+      </w:r>
+      <w:r>
+        <w:rPr>
+          <w:lang w:val="en-US"/>
+        </w:rPr>
+        <w:t xml:space="preserve"> in to describe the device registers to access</w:t>
       </w:r>
     </w:p>
     <w:p>
@@ -3951,14 +3983,20 @@
         <w:rPr>
           <w:lang w:val="en-US"/>
         </w:rPr>
-        <w:t xml:space="preserve">In the Vivado TCL console, navigate to </w:t>
+        <w:t>Run “</w:t>
       </w:r>
       <w:r>
         <w:rPr>
           <w:i/>
           <w:lang w:val="en-US"/>
         </w:rPr>
-        <w:t>&lt;loc&gt;/scripts</w:t>
+        <w:t>python3 example_generator.py”</w:t>
+      </w:r>
+      <w:r>
+        <w:rPr>
+          <w:lang w:val="en-US"/>
+        </w:rPr>
+        <w:t xml:space="preserve"> to generate the HDL code and the C-header file</w:t>
       </w:r>
     </w:p>
     <w:p>
@@ -3976,20 +4014,14 @@
         <w:rPr>
           <w:lang w:val="en-US"/>
         </w:rPr>
-        <w:t>In the Vivado TCL console, run “</w:t>
+        <w:t xml:space="preserve">In the Vivado TCL console, navigate to </w:t>
       </w:r>
       <w:r>
         <w:rPr>
           <w:i/>
           <w:lang w:val="en-US"/>
         </w:rPr>
-        <w:t xml:space="preserve">source ./package.tcl” </w:t>
-      </w:r>
-      <w:r>
-        <w:rPr>
-          <w:lang w:val="en-US"/>
-        </w:rPr>
-        <w:t>to re-package the IP-Core</w:t>
+        <w:t>&lt;loc&gt;/scripts</w:t>
       </w:r>
     </w:p>
     <w:p>
@@ -4007,7 +4039,20 @@
         <w:rPr>
           <w:lang w:val="en-US"/>
         </w:rPr>
-        <w:t>The IP-core containing the configuration ROM is now ready to use</w:t>
+        <w:t>In the Vivado TCL console, run “</w:t>
+      </w:r>
+      <w:r>
+        <w:rPr>
+          <w:i/>
+          <w:lang w:val="en-US"/>
+        </w:rPr>
+        <w:t xml:space="preserve">source ./package.tcl” </w:t>
+      </w:r>
+      <w:r>
+        <w:rPr>
+          <w:lang w:val="en-US"/>
+        </w:rPr>
+        <w:t>to re-package the IP-Core</w:t>
       </w:r>
     </w:p>
     <w:p>
@@ -4025,6 +4070,24 @@
         <w:rPr>
           <w:lang w:val="en-US"/>
         </w:rPr>
+        <w:t>The IP-core containing the configuration ROM is now ready to use</w:t>
+      </w:r>
+    </w:p>
+    <w:p>
+      <w:pPr>
+        <w:pStyle w:val="ListParagraph"/>
+        <w:numPr>
+          <w:ilvl w:val="0"/>
+          <w:numId w:val="48"/>
+        </w:numPr>
+        <w:rPr>
+          <w:lang w:val="en-US"/>
+        </w:rPr>
+      </w:pPr>
+      <w:r>
+        <w:rPr>
+          <w:lang w:val="en-US"/>
+        </w:rPr>
         <w:t xml:space="preserve">When writing software, include the header-file </w:t>
       </w:r>
       <w:r>
@@ -4051,7 +4114,19 @@
         <w:rPr>
           <w:lang w:val="en-US"/>
         </w:rPr>
-        <w:t>Whenever you need to change the device registers accessed, re-run steps 2-7.</w:t>
+        <w:t>Whenever you need to change the device regi</w:t>
+      </w:r>
+      <w:r>
+        <w:rPr>
+          <w:lang w:val="en-US"/>
+        </w:rPr>
+        <w:t>sters accessed, re-run steps 38</w:t>
+      </w:r>
+      <w:r>
+        <w:rPr>
+          <w:lang w:val="en-US"/>
+        </w:rPr>
+        <w:t>.</w:t>
       </w:r>
     </w:p>
     <w:p>
@@ -4114,6 +4189,67 @@
           <w:lang w:val="en-US"/>
         </w:rPr>
         <w:t>If set to ‘1’ the register is read during automatic update cycles. If set to ‘0’, it is skipped.</w:t>
+      </w:r>
+    </w:p>
+    <w:p>
+      <w:pPr>
+        <w:jc w:val="left"/>
+        <w:rPr>
+          <w:lang w:val="en-US"/>
+        </w:rPr>
+      </w:pPr>
+      <w:r>
+        <w:rPr>
+          <w:b/>
+          <w:lang w:val="en-US"/>
+        </w:rPr>
+        <w:t>AutoWrite</w:t>
+      </w:r>
+      <w:r>
+        <w:rPr>
+          <w:b/>
+          <w:lang w:val="en-US"/>
+        </w:rPr>
+        <w:tab/>
+      </w:r>
+      <w:r>
+        <w:rPr>
+          <w:b/>
+          <w:lang w:val="en-US"/>
+        </w:rPr>
+        <w:tab/>
+      </w:r>
+      <w:r>
+        <w:rPr>
+          <w:lang w:val="en-US"/>
+        </w:rPr>
+        <w:t xml:space="preserve">If set to ‘1’ the register is written during automatic update cycles. This can be used if a </w:t>
+      </w:r>
+      <w:r>
+        <w:rPr>
+          <w:lang w:val="en-US"/>
+        </w:rPr>
+        <w:br/>
+        <w:t xml:space="preserve"> </w:t>
+      </w:r>
+      <w:r>
+        <w:rPr>
+          <w:lang w:val="en-US"/>
+        </w:rPr>
+        <w:tab/>
+      </w:r>
+      <w:r>
+        <w:rPr>
+          <w:lang w:val="en-US"/>
+        </w:rPr>
+        <w:tab/>
+      </w:r>
+      <w:r>
+        <w:rPr>
+          <w:lang w:val="en-US"/>
+        </w:rPr>
+        <w:tab/>
+        <w:t>register access requires a more complex sequence than covered by the command-bytes.</w:t>
       </w:r>
     </w:p>
     <w:p>
@@ -4570,7 +4706,7 @@
           <w:lang w:val="en-US"/>
         </w:rPr>
       </w:pPr>
-      <w:bookmarkStart w:id="6" w:name="_Toc20839292"/>
+      <w:bookmarkStart w:id="5" w:name="_Toc20839292"/>
       <w:r>
         <w:rPr>
           <w:lang w:val="en-US"/>
@@ -4578,45 +4714,45 @@
         <w:lastRenderedPageBreak/>
         <w:t>Interfaces</w:t>
       </w:r>
+      <w:bookmarkEnd w:id="5"/>
+    </w:p>
+    <w:p>
+      <w:pPr>
+        <w:pStyle w:val="Heading2"/>
+        <w:rPr>
+          <w:lang w:val="en-US"/>
+        </w:rPr>
+      </w:pPr>
+      <w:bookmarkStart w:id="6" w:name="_Toc20839293"/>
+      <w:r>
+        <w:rPr>
+          <w:lang w:val="en-US"/>
+        </w:rPr>
+        <w:t xml:space="preserve">Vivado </w:t>
+      </w:r>
+      <w:r>
+        <w:rPr>
+          <w:lang w:val="en-US"/>
+        </w:rPr>
+        <w:t>GUI</w:t>
+      </w:r>
       <w:bookmarkEnd w:id="6"/>
     </w:p>
     <w:p>
       <w:pPr>
-        <w:pStyle w:val="Heading2"/>
-        <w:rPr>
-          <w:lang w:val="en-US"/>
-        </w:rPr>
-      </w:pPr>
-      <w:bookmarkStart w:id="7" w:name="_Toc20839293"/>
-      <w:r>
-        <w:rPr>
-          <w:lang w:val="en-US"/>
-        </w:rPr>
-        <w:t xml:space="preserve">Vivado </w:t>
-      </w:r>
-      <w:r>
-        <w:rPr>
-          <w:lang w:val="en-US"/>
-        </w:rPr>
-        <w:t>GUI</w:t>
+        <w:pStyle w:val="Heading3"/>
+        <w:rPr>
+          <w:lang w:val="en-US"/>
+        </w:rPr>
+      </w:pPr>
+      <w:bookmarkStart w:id="7" w:name="_Toc20839294"/>
+      <w:r>
+        <w:rPr>
+          <w:lang w:val="en-US"/>
+        </w:rPr>
+        <w:t>General Setup</w:t>
       </w:r>
       <w:bookmarkEnd w:id="7"/>
-    </w:p>
-    <w:p>
-      <w:pPr>
-        <w:pStyle w:val="Heading3"/>
-        <w:rPr>
-          <w:lang w:val="en-US"/>
-        </w:rPr>
-      </w:pPr>
-      <w:bookmarkStart w:id="8" w:name="_Toc20839294"/>
-      <w:r>
-        <w:rPr>
-          <w:lang w:val="en-US"/>
-        </w:rPr>
-        <w:t>General Setup</w:t>
-      </w:r>
-      <w:bookmarkEnd w:id="8"/>
     </w:p>
     <w:p>
       <w:pPr>
@@ -4700,7 +4836,7 @@
           <w:lang w:val="en-US"/>
         </w:rPr>
       </w:pPr>
-      <w:bookmarkStart w:id="9" w:name="_Toc20839295"/>
+      <w:bookmarkStart w:id="8" w:name="_Toc20839295"/>
       <w:r>
         <w:rPr>
           <w:lang w:val="en-US"/>
@@ -4708,7 +4844,7 @@
         <w:lastRenderedPageBreak/>
         <w:t>IP Configuration</w:t>
       </w:r>
-      <w:bookmarkEnd w:id="9"/>
+      <w:bookmarkEnd w:id="8"/>
     </w:p>
     <w:p>
       <w:pPr>
@@ -4879,7 +5015,15 @@
         <w:rPr>
           <w:lang w:val="en-US"/>
         </w:rPr>
-        <w:t>Bus Busy Timeout</w:t>
+        <w:t>Bus Busy Timeou</w:t>
+      </w:r>
+      <w:bookmarkStart w:id="9" w:name="_GoBack"/>
+      <w:bookmarkEnd w:id="9"/>
+      <w:r>
+        <w:rPr>
+          <w:lang w:val="en-US"/>
+        </w:rPr>
+        <w:t>t</w:t>
       </w:r>
     </w:p>
     <w:p>
@@ -7891,37 +8035,7 @@
         <w:rPr>
           <w:lang w:val="en-US"/>
         </w:rPr>
-        <w:t>IRQ_ENA</w:t>
-      </w:r>
-      <w:r>
-        <w:rPr>
-          <w:lang w:val="en-US"/>
-        </w:rPr>
-        <w:t xml:space="preserve"> – </w:t>
-      </w:r>
-      <w:r>
-        <w:rPr>
-          <w:lang w:val="en-US"/>
-        </w:rPr>
-        <w:t xml:space="preserve">Interrupt enable register </w:t>
-      </w:r>
-      <w:r>
-        <w:rPr>
-          <w:lang w:val="en-US"/>
-        </w:rPr>
-        <w:t>(0x0</w:t>
-      </w:r>
-      <w:r>
-        <w:rPr>
-          <w:lang w:val="en-US"/>
-        </w:rPr>
-        <w:t>8</w:t>
-      </w:r>
-      <w:r>
-        <w:rPr>
-          <w:lang w:val="en-US"/>
-        </w:rPr>
-        <w:t>)</w:t>
+        <w:t>IRQ_ENA – Interrupt enable register (0x08)</w:t>
       </w:r>
     </w:p>
     <w:tbl>
@@ -8069,10 +8183,7 @@
               <w:jc w:val="center"/>
             </w:pPr>
             <w:r>
-              <w:t>R</w:t>
-            </w:r>
-            <w:r>
-              <w:t>W</w:t>
+              <w:t>RW</w:t>
             </w:r>
           </w:p>
         </w:tc>
@@ -8105,8 +8216,6 @@
             </w:r>
             <w:r>
               <w:tab/>
-            </w:r>
-            <w:r>
               <w:t>Fire IRQ when an update is completed</w:t>
             </w:r>
           </w:p>
@@ -8119,10 +8228,7 @@
             </w:r>
             <w:r>
               <w:tab/>
-              <w:t xml:space="preserve">No </w:t>
-            </w:r>
-            <w:r>
-              <w:t>action if an update is completed</w:t>
+              <w:t>No action if an update is completed</w:t>
             </w:r>
           </w:p>
         </w:tc>
@@ -8205,10 +8311,7 @@
             </w:r>
             <w:r>
               <w:tab/>
-              <w:t xml:space="preserve">Fire IRQ when </w:t>
-            </w:r>
-            <w:r>
-              <w:t xml:space="preserve">the FIFO becomes empty (i.e. all </w:t>
+              <w:t xml:space="preserve">Fire IRQ when the FIFO becomes empty (i.e. all </w:t>
             </w:r>
             <w:r>
               <w:br/>
@@ -8227,10 +8330,7 @@
             </w:r>
             <w:r>
               <w:tab/>
-              <w:t xml:space="preserve">No action if </w:t>
-            </w:r>
-            <w:r>
-              <w:t>the FIFO becomes empty</w:t>
+              <w:t>No action if the FIFO becomes empty</w:t>
             </w:r>
           </w:p>
         </w:tc>
@@ -8255,25 +8355,7 @@
         <w:rPr>
           <w:lang w:val="en-US"/>
         </w:rPr>
-        <w:t>IRQ_VEC</w:t>
-      </w:r>
-      <w:r>
-        <w:rPr>
-          <w:lang w:val="en-US"/>
-        </w:rPr>
-        <w:t xml:space="preserve"> – Interrupt enable register (0x0</w:t>
-      </w:r>
-      <w:r>
-        <w:rPr>
-          <w:lang w:val="en-US"/>
-        </w:rPr>
-        <w:t>C</w:t>
-      </w:r>
-      <w:r>
-        <w:rPr>
-          <w:lang w:val="en-US"/>
-        </w:rPr>
-        <w:t>)</w:t>
+        <w:t>IRQ_VEC – Interrupt enable register (0x0C)</w:t>
       </w:r>
     </w:p>
     <w:tbl>
@@ -8421,16 +8503,7 @@
               <w:jc w:val="center"/>
             </w:pPr>
             <w:r>
-              <w:t>R</w:t>
-            </w:r>
-            <w:r>
-              <w:t>C</w:t>
-            </w:r>
-            <w:r>
-              <w:t>W</w:t>
-            </w:r>
-            <w:r>
-              <w:t>1</w:t>
+              <w:t>RCW1</w:t>
             </w:r>
           </w:p>
         </w:tc>
@@ -8463,8 +8536,6 @@
             </w:r>
             <w:r>
               <w:tab/>
-            </w:r>
-            <w:r>
               <w:t xml:space="preserve">An update cycle completed </w:t>
             </w:r>
           </w:p>
@@ -8477,8 +8548,6 @@
             </w:r>
             <w:r>
               <w:tab/>
-            </w:r>
-            <w:r>
               <w:t>No update cycle completed since last clearing</w:t>
             </w:r>
           </w:p>
@@ -8529,16 +8598,7 @@
               <w:jc w:val="center"/>
             </w:pPr>
             <w:r>
-              <w:t>R</w:t>
-            </w:r>
-            <w:r>
-              <w:t>C</w:t>
-            </w:r>
-            <w:r>
-              <w:t>W</w:t>
-            </w:r>
-            <w:r>
-              <w:t>1</w:t>
+              <w:t>RCW1</w:t>
             </w:r>
           </w:p>
         </w:tc>
@@ -8571,8 +8631,6 @@
             </w:r>
             <w:r>
               <w:tab/>
-            </w:r>
-            <w:r>
               <w:t>FIFO became empty</w:t>
             </w:r>
           </w:p>
@@ -8585,8 +8643,6 @@
             </w:r>
             <w:r>
               <w:tab/>
-            </w:r>
-            <w:r>
               <w:t>FIFO did not become empty since last clearing</w:t>
             </w:r>
           </w:p>
@@ -10150,7 +10206,6 @@
         </w:rPr>
       </w:pPr>
     </w:p>
-    <w:bookmarkEnd w:id="0"/>
     <w:p>
       <w:pPr>
         <w:rPr>
@@ -10215,7 +10270,7 @@
       <mc:AlternateContent>
         <mc:Choice Requires="wps">
           <w:drawing>
-            <wp:anchor distT="0" distB="0" distL="114300" distR="114300" simplePos="0" relativeHeight="251657216" behindDoc="0" locked="0" layoutInCell="0" allowOverlap="1" wp14:anchorId="369A6CD5" wp14:editId="5D4E09D5">
+            <wp:anchor distT="0" distB="0" distL="114300" distR="114300" simplePos="0" relativeHeight="251658240" behindDoc="0" locked="0" layoutInCell="0" allowOverlap="1" wp14:anchorId="369A6CD5" wp14:editId="5D4E09D5">
               <wp:simplePos x="0" y="0"/>
               <wp:positionH relativeFrom="page">
                 <wp:posOffset>540385</wp:posOffset>
@@ -10286,7 +10341,7 @@
         </mc:Choice>
         <mc:Fallback>
           <w:pict>
-            <v:line w14:anchorId="45E14085" id="Line 2" o:spid="_x0000_s1026" style="position:absolute;z-index:251657216;visibility:visible;mso-wrap-style:square;mso-width-percent:0;mso-height-percent:0;mso-wrap-distance-left:9pt;mso-wrap-distance-top:0;mso-wrap-distance-right:9pt;mso-wrap-distance-bottom:0;mso-position-horizontal:absolute;mso-position-horizontal-relative:page;mso-position-vertical:absolute;mso-position-vertical-relative:page;mso-width-percent:0;mso-height-percent:0;mso-width-relative:page;mso-height-relative:page" from="42.55pt,802.3pt" to="552.75pt,802.35pt" o:gfxdata="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" o:allowincell="f" strokecolor="blue" strokeweight="1.5pt">
+            <v:line w14:anchorId="467B8417" id="Line 2" o:spid="_x0000_s1026" style="position:absolute;z-index:251658240;visibility:visible;mso-wrap-style:square;mso-width-percent:0;mso-height-percent:0;mso-wrap-distance-left:9pt;mso-wrap-distance-top:0;mso-wrap-distance-right:9pt;mso-wrap-distance-bottom:0;mso-position-horizontal:absolute;mso-position-horizontal-relative:page;mso-position-vertical:absolute;mso-position-vertical-relative:page;mso-width-percent:0;mso-height-percent:0;mso-width-relative:page;mso-height-relative:page" from="42.55pt,802.3pt" to="552.75pt,802.35pt" o:gfxdata="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" o:allowincell="f" strokecolor="blue" strokeweight="1.5pt">
               <v:stroke startarrowwidth="narrow" startarrowlength="short" endarrowwidth="narrow" endarrowlength="short"/>
               <w10:wrap anchorx="page" anchory="page"/>
             </v:line>
@@ -10374,7 +10429,7 @@
         <w:noProof/>
         <w:sz w:val="16"/>
       </w:rPr>
-      <w:t>01.10.2019</w:t>
+      <w:t>02.10.2019</w:t>
     </w:r>
     <w:r>
       <w:rPr>
@@ -10428,7 +10483,7 @@
         <w:sz w:val="16"/>
         <w:szCs w:val="16"/>
       </w:rPr>
-      <w:t>14</w:t>
+      <w:t>6</w:t>
     </w:r>
     <w:r>
       <w:rPr>
@@ -10555,7 +10610,7 @@
         </mc:Choice>
         <mc:Fallback>
           <w:pict>
-            <v:line w14:anchorId="69DFD2CA" id="Line 1" o:spid="_x0000_s1026" style="position:absolute;z-index:251659264;visibility:visible;mso-wrap-style:square;mso-width-percent:0;mso-height-percent:0;mso-wrap-distance-left:9pt;mso-wrap-distance-top:0;mso-wrap-distance-right:9pt;mso-wrap-distance-bottom:0;mso-position-horizontal:absolute;mso-position-horizontal-relative:margin;mso-position-vertical:absolute;mso-position-vertical-relative:page;mso-width-percent:0;mso-height-percent:0;mso-width-relative:page;mso-height-relative:page" from="320.35pt,59.55pt" to="507.45pt,59.6pt" o:gfxdata="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" o:allowincell="f" strokecolor="blue" strokeweight="2pt">
+            <v:line w14:anchorId="1B5D118B" id="Line 1" o:spid="_x0000_s1026" style="position:absolute;z-index:251659264;visibility:visible;mso-wrap-style:square;mso-width-percent:0;mso-height-percent:0;mso-wrap-distance-left:9pt;mso-wrap-distance-top:0;mso-wrap-distance-right:9pt;mso-wrap-distance-bottom:0;mso-position-horizontal:absolute;mso-position-horizontal-relative:margin;mso-position-vertical:absolute;mso-position-vertical-relative:page;mso-width-percent:0;mso-height-percent:0;mso-width-relative:page;mso-height-relative:page" from="320.35pt,59.55pt" to="507.45pt,59.6pt" o:gfxdata="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" o:allowincell="f" strokecolor="blue" strokeweight="2pt">
               <v:stroke startarrowwidth="narrow" startarrowlength="short" endarrowwidth="narrow" endarrowlength="short"/>
               <w10:wrap anchorx="margin" anchory="page"/>
             </v:line>
@@ -17841,7 +17896,7 @@
 </file>
 
 <file path=customXml/itemProps1.xml><?xml version="1.0" encoding="utf-8"?>
-<ds:datastoreItem xmlns:ds="http://schemas.openxmlformats.org/officeDocument/2006/customXml" ds:itemID="{29F7B5F0-D888-4D94-B834-1D1AABAA5FC9}">
+<ds:datastoreItem xmlns:ds="http://schemas.openxmlformats.org/officeDocument/2006/customXml" ds:itemID="{0DD1874A-2C1D-4B95-86CD-930A3DC2BE4A}">
   <ds:schemaRefs>
     <ds:schemaRef ds:uri="http://schemas.openxmlformats.org/officeDocument/2006/bibliography"/>
   </ds:schemaRefs>

</xml_diff>

<commit_message>
DEVEL: Changes from bringup
</commit_message>
<xml_diff>
--- a/doc/i2c_devreg.docx
+++ b/doc/i2c_devreg.docx
@@ -1877,7 +1877,19 @@
         <w:rPr>
           <w:lang w:val="en-US"/>
         </w:rPr>
-        <w:t>), the I2C logic iterates through all ROM entries. Each ROM entry describes one I2C device register. For the entries where periodic read</w:t>
+        <w:t xml:space="preserve">), the I2C logic iterates through all ROM entries. Each ROM entry describes one I2C device register. For the entries where periodic </w:t>
+      </w:r>
+      <w:r>
+        <w:rPr>
+          <w:lang w:val="en-US"/>
+        </w:rPr>
+        <w:t xml:space="preserve">write or </w:t>
+      </w:r>
+      <w:r>
+        <w:rPr>
+          <w:lang w:val="en-US"/>
+        </w:rPr>
+        <w:t>read</w:t>
       </w:r>
       <w:r>
         <w:rPr>
@@ -1889,7 +1901,19 @@
         <w:rPr>
           <w:lang w:val="en-US"/>
         </w:rPr>
-        <w:t xml:space="preserve">back is enabled, the I2C logic executes the transfer required and writes the received value into the Mirror RAM. </w:t>
+        <w:t>back is enabled, the I2C logic executes the transfer required and writes the received value into the Mirror RAM</w:t>
+      </w:r>
+      <w:r>
+        <w:rPr>
+          <w:lang w:val="en-US"/>
+        </w:rPr>
+        <w:t xml:space="preserve"> (for read-backs)</w:t>
+      </w:r>
+      <w:r>
+        <w:rPr>
+          <w:lang w:val="en-US"/>
+        </w:rPr>
+        <w:t xml:space="preserve">. </w:t>
       </w:r>
       <w:r>
         <w:rPr>
@@ -1952,7 +1976,19 @@
         <w:rPr>
           <w:lang w:val="en-US"/>
         </w:rPr>
-        <w:t>Receiving data bytes (Device address byte + 1-4 data bytes)</w:t>
+        <w:t>Receiving</w:t>
+      </w:r>
+      <w:r>
+        <w:rPr>
+          <w:lang w:val="en-US"/>
+        </w:rPr>
+        <w:t xml:space="preserve"> / sending</w:t>
+      </w:r>
+      <w:r>
+        <w:rPr>
+          <w:lang w:val="en-US"/>
+        </w:rPr>
+        <w:t xml:space="preserve"> data bytes (Device address byte + 1-4 data bytes)</w:t>
       </w:r>
     </w:p>
     <w:p>
@@ -2017,6 +2053,7 @@
         <w:rPr>
           <w:lang w:val="en-US"/>
         </w:rPr>
+        <w:lastRenderedPageBreak/>
         <w:t>Immediate requests from the SW always have higher priority than periodic updates. So if a periodic update is ongoing while the software request an immediate access, the periodic update is paused after the current transfer is completed and continued after all immediate SW requests are executed.</w:t>
       </w:r>
     </w:p>
@@ -2031,7 +2068,6 @@
         <w:rPr>
           <w:lang w:val="en-US"/>
         </w:rPr>
-        <w:lastRenderedPageBreak/>
         <w:t>All parts of an access to a device register (see bullet list above) are chained together using I2C repeated-start conditions (not stop followed by start). This ensures that no other master can take over the bus in the middle.</w:t>
       </w:r>
     </w:p>
@@ -2460,7 +2496,21 @@
         <w:rPr>
           <w:lang w:val="en-US"/>
         </w:rPr>
-        <w:t>All I2C transfers are treated as MSB first with both meanings of MSB:</w:t>
+        <w:t xml:space="preserve">All I2C transfers are treated as </w:t>
+      </w:r>
+      <w:bookmarkStart w:id="4" w:name="_GoBack"/>
+      <w:r>
+        <w:rPr>
+          <w:lang w:val="en-US"/>
+        </w:rPr>
+        <w:t>MSB</w:t>
+      </w:r>
+      <w:bookmarkEnd w:id="4"/>
+      <w:r>
+        <w:rPr>
+          <w:lang w:val="en-US"/>
+        </w:rPr>
+        <w:t xml:space="preserve"> first with both meanings of MSB:</w:t>
       </w:r>
     </w:p>
     <w:p>
@@ -3792,7 +3842,7 @@
           <w:lang w:val="en-US"/>
         </w:rPr>
       </w:pPr>
-      <w:bookmarkStart w:id="4" w:name="_Toc20839291"/>
+      <w:bookmarkStart w:id="5" w:name="_Toc20839291"/>
       <w:r>
         <w:rPr>
           <w:lang w:val="en-US"/>
@@ -3800,7 +3850,7 @@
         <w:lastRenderedPageBreak/>
         <w:t>Configuration ROM</w:t>
       </w:r>
-      <w:bookmarkEnd w:id="4"/>
+      <w:bookmarkEnd w:id="5"/>
       <w:r>
         <w:rPr>
           <w:lang w:val="en-US"/>
@@ -4706,7 +4756,7 @@
           <w:lang w:val="en-US"/>
         </w:rPr>
       </w:pPr>
-      <w:bookmarkStart w:id="5" w:name="_Toc20839292"/>
+      <w:bookmarkStart w:id="6" w:name="_Toc20839292"/>
       <w:r>
         <w:rPr>
           <w:lang w:val="en-US"/>
@@ -4714,7 +4764,7 @@
         <w:lastRenderedPageBreak/>
         <w:t>Interfaces</w:t>
       </w:r>
-      <w:bookmarkEnd w:id="5"/>
+      <w:bookmarkEnd w:id="6"/>
     </w:p>
     <w:p>
       <w:pPr>
@@ -4723,7 +4773,7 @@
           <w:lang w:val="en-US"/>
         </w:rPr>
       </w:pPr>
-      <w:bookmarkStart w:id="6" w:name="_Toc20839293"/>
+      <w:bookmarkStart w:id="7" w:name="_Toc20839293"/>
       <w:r>
         <w:rPr>
           <w:lang w:val="en-US"/>
@@ -4736,7 +4786,7 @@
         </w:rPr>
         <w:t>GUI</w:t>
       </w:r>
-      <w:bookmarkEnd w:id="6"/>
+      <w:bookmarkEnd w:id="7"/>
     </w:p>
     <w:p>
       <w:pPr>
@@ -4745,14 +4795,14 @@
           <w:lang w:val="en-US"/>
         </w:rPr>
       </w:pPr>
-      <w:bookmarkStart w:id="7" w:name="_Toc20839294"/>
+      <w:bookmarkStart w:id="8" w:name="_Toc20839294"/>
       <w:r>
         <w:rPr>
           <w:lang w:val="en-US"/>
         </w:rPr>
         <w:t>General Setup</w:t>
       </w:r>
-      <w:bookmarkEnd w:id="7"/>
+      <w:bookmarkEnd w:id="8"/>
     </w:p>
     <w:p>
       <w:pPr>
@@ -4836,7 +4886,7 @@
           <w:lang w:val="en-US"/>
         </w:rPr>
       </w:pPr>
-      <w:bookmarkStart w:id="8" w:name="_Toc20839295"/>
+      <w:bookmarkStart w:id="9" w:name="_Toc20839295"/>
       <w:r>
         <w:rPr>
           <w:lang w:val="en-US"/>
@@ -4844,7 +4894,7 @@
         <w:lastRenderedPageBreak/>
         <w:t>IP Configuration</w:t>
       </w:r>
-      <w:bookmarkEnd w:id="8"/>
+      <w:bookmarkEnd w:id="9"/>
     </w:p>
     <w:p>
       <w:pPr>
@@ -5015,15 +5065,7 @@
         <w:rPr>
           <w:lang w:val="en-US"/>
         </w:rPr>
-        <w:t>Bus Busy Timeou</w:t>
-      </w:r>
-      <w:bookmarkStart w:id="9" w:name="_GoBack"/>
-      <w:bookmarkEnd w:id="9"/>
-      <w:r>
-        <w:rPr>
-          <w:lang w:val="en-US"/>
-        </w:rPr>
-        <w:t>t</w:t>
+        <w:t>Bus Busy Timeout</w:t>
       </w:r>
     </w:p>
     <w:p>
@@ -10341,7 +10383,7 @@
         </mc:Choice>
         <mc:Fallback>
           <w:pict>
-            <v:line w14:anchorId="467B8417" id="Line 2" o:spid="_x0000_s1026" style="position:absolute;z-index:251658240;visibility:visible;mso-wrap-style:square;mso-width-percent:0;mso-height-percent:0;mso-wrap-distance-left:9pt;mso-wrap-distance-top:0;mso-wrap-distance-right:9pt;mso-wrap-distance-bottom:0;mso-position-horizontal:absolute;mso-position-horizontal-relative:page;mso-position-vertical:absolute;mso-position-vertical-relative:page;mso-width-percent:0;mso-height-percent:0;mso-width-relative:page;mso-height-relative:page" from="42.55pt,802.3pt" to="552.75pt,802.35pt" o:gfxdata="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" o:allowincell="f" strokecolor="blue" strokeweight="1.5pt">
+            <v:line w14:anchorId="2D98E01A" id="Line 2" o:spid="_x0000_s1026" style="position:absolute;z-index:251658240;visibility:visible;mso-wrap-style:square;mso-width-percent:0;mso-height-percent:0;mso-wrap-distance-left:9pt;mso-wrap-distance-top:0;mso-wrap-distance-right:9pt;mso-wrap-distance-bottom:0;mso-position-horizontal:absolute;mso-position-horizontal-relative:page;mso-position-vertical:absolute;mso-position-vertical-relative:page;mso-width-percent:0;mso-height-percent:0;mso-width-relative:page;mso-height-relative:page" from="42.55pt,802.3pt" to="552.75pt,802.35pt" o:gfxdata="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" o:allowincell="f" strokecolor="blue" strokeweight="1.5pt">
               <v:stroke startarrowwidth="narrow" startarrowlength="short" endarrowwidth="narrow" endarrowlength="short"/>
               <w10:wrap anchorx="page" anchory="page"/>
             </v:line>
@@ -10483,7 +10525,7 @@
         <w:sz w:val="16"/>
         <w:szCs w:val="16"/>
       </w:rPr>
-      <w:t>6</w:t>
+      <w:t>4</w:t>
     </w:r>
     <w:r>
       <w:rPr>
@@ -10610,7 +10652,7 @@
         </mc:Choice>
         <mc:Fallback>
           <w:pict>
-            <v:line w14:anchorId="1B5D118B" id="Line 1" o:spid="_x0000_s1026" style="position:absolute;z-index:251659264;visibility:visible;mso-wrap-style:square;mso-width-percent:0;mso-height-percent:0;mso-wrap-distance-left:9pt;mso-wrap-distance-top:0;mso-wrap-distance-right:9pt;mso-wrap-distance-bottom:0;mso-position-horizontal:absolute;mso-position-horizontal-relative:margin;mso-position-vertical:absolute;mso-position-vertical-relative:page;mso-width-percent:0;mso-height-percent:0;mso-width-relative:page;mso-height-relative:page" from="320.35pt,59.55pt" to="507.45pt,59.6pt" o:gfxdata="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" o:allowincell="f" strokecolor="blue" strokeweight="2pt">
+            <v:line w14:anchorId="1A82A19F" id="Line 1" o:spid="_x0000_s1026" style="position:absolute;z-index:251659264;visibility:visible;mso-wrap-style:square;mso-width-percent:0;mso-height-percent:0;mso-wrap-distance-left:9pt;mso-wrap-distance-top:0;mso-wrap-distance-right:9pt;mso-wrap-distance-bottom:0;mso-position-horizontal:absolute;mso-position-horizontal-relative:margin;mso-position-vertical:absolute;mso-position-vertical-relative:page;mso-width-percent:0;mso-height-percent:0;mso-width-relative:page;mso-height-relative:page" from="320.35pt,59.55pt" to="507.45pt,59.6pt" o:gfxdata="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" o:allowincell="f" strokecolor="blue" strokeweight="2pt">
               <v:stroke startarrowwidth="narrow" startarrowlength="short" endarrowwidth="narrow" endarrowlength="short"/>
               <w10:wrap anchorx="margin" anchory="page"/>
             </v:line>
@@ -17896,7 +17938,7 @@
 </file>
 
 <file path=customXml/itemProps1.xml><?xml version="1.0" encoding="utf-8"?>
-<ds:datastoreItem xmlns:ds="http://schemas.openxmlformats.org/officeDocument/2006/customXml" ds:itemID="{0DD1874A-2C1D-4B95-86CD-930A3DC2BE4A}">
+<ds:datastoreItem xmlns:ds="http://schemas.openxmlformats.org/officeDocument/2006/customXml" ds:itemID="{66694CF9-C448-4CA0-A219-130A218BF47E}">
   <ds:schemaRefs>
     <ds:schemaRef ds:uri="http://schemas.openxmlformats.org/officeDocument/2006/bibliography"/>
   </ds:schemaRefs>

</xml_diff>

<commit_message>
BUGFIX: Do Stop/Start after Mux (and not repeated start) as muxes switch only if the bus is diel
</commit_message>
<xml_diff>
--- a/doc/i2c_devreg.docx
+++ b/doc/i2c_devreg.docx
@@ -2068,6 +2068,20 @@
         <w:rPr>
           <w:lang w:val="en-US"/>
         </w:rPr>
+        <w:t>The parts of an access (see bullet list above) are executed as follows: First the mux is set up (if required). After setting up the mux, a stop followed by a start condition is transmitted on the I2C bus. This is required since most multiplexers only switch the bus if it is idle. Then the command bytes are transmitted. Write data is transmitted directly after the command bytes, for reading data a repeated start condition is required first to change the direction of tranfers.</w:t>
+      </w:r>
+    </w:p>
+    <w:p>
+      <w:pPr>
+        <w:jc w:val="left"/>
+        <w:rPr>
+          <w:lang w:val="en-US"/>
+        </w:rPr>
+      </w:pPr>
+      <w:r>
+        <w:rPr>
+          <w:lang w:val="en-US"/>
+        </w:rPr>
         <w:t>All parts of an access to a device register (see bullet list above) are chained together using I2C repeated-start conditions (not stop followed by start). This ensures that no other master can take over the bus in the middle.</w:t>
       </w:r>
     </w:p>
@@ -2309,6 +2323,25 @@
       <w:pPr>
         <w:pStyle w:val="ListParagraph"/>
         <w:numPr>
+          <w:ilvl w:val="1"/>
+          <w:numId w:val="37"/>
+        </w:numPr>
+        <w:jc w:val="left"/>
+        <w:rPr>
+          <w:lang w:val="en-US"/>
+        </w:rPr>
+      </w:pPr>
+      <w:r>
+        <w:rPr>
+          <w:lang w:val="en-US"/>
+        </w:rPr>
+        <w:t>Can include writes (not only reads)</w:t>
+      </w:r>
+    </w:p>
+    <w:p>
+      <w:pPr>
+        <w:pStyle w:val="ListParagraph"/>
+        <w:numPr>
           <w:ilvl w:val="0"/>
           <w:numId w:val="37"/>
         </w:numPr>
@@ -2496,21 +2529,7 @@
         <w:rPr>
           <w:lang w:val="en-US"/>
         </w:rPr>
-        <w:t xml:space="preserve">All I2C transfers are treated as </w:t>
-      </w:r>
-      <w:bookmarkStart w:id="4" w:name="_GoBack"/>
-      <w:r>
-        <w:rPr>
-          <w:lang w:val="en-US"/>
-        </w:rPr>
-        <w:t>MSB</w:t>
-      </w:r>
-      <w:bookmarkEnd w:id="4"/>
-      <w:r>
-        <w:rPr>
-          <w:lang w:val="en-US"/>
-        </w:rPr>
-        <w:t xml:space="preserve"> first with both meanings of MSB:</w:t>
+        <w:t>All I2C transfers are treated as MSB first with both meanings of MSB:</w:t>
       </w:r>
     </w:p>
     <w:p>
@@ -2633,16 +2652,12 @@
         </w:rPr>
       </w:pPr>
       <w:r>
-        <w:rPr>
-          <w:noProof/>
-          <w:lang w:val="en-US"/>
-        </w:rPr>
         <w:lastRenderedPageBreak/>
         <w:drawing>
           <wp:inline distT="0" distB="0" distL="0" distR="0">
-            <wp:extent cx="2682659" cy="8522898"/>
-            <wp:effectExtent l="0" t="0" r="3810" b="0"/>
-            <wp:docPr id="5" name="Picture 5"/>
+            <wp:extent cx="2727325" cy="8658860"/>
+            <wp:effectExtent l="0" t="0" r="0" b="8890"/>
+            <wp:docPr id="7" name="Picture 7"/>
             <wp:cNvGraphicFramePr>
               <a:graphicFrameLocks xmlns:a="http://schemas.openxmlformats.org/drawingml/2006/main" noChangeAspect="1"/>
             </wp:cNvGraphicFramePr>
@@ -2671,7 +2686,7 @@
                   <pic:spPr bwMode="auto">
                     <a:xfrm>
                       <a:off x="0" y="0"/>
-                      <a:ext cx="2691785" cy="8551893"/>
+                      <a:ext cx="2727325" cy="8658860"/>
                     </a:xfrm>
                     <a:prstGeom prst="rect">
                       <a:avLst/>
@@ -3016,15 +3031,11 @@
         </w:rPr>
       </w:pPr>
       <w:r>
-        <w:rPr>
-          <w:noProof/>
-          <w:lang w:val="en-US"/>
-        </w:rPr>
         <w:drawing>
           <wp:inline distT="0" distB="0" distL="0" distR="0">
-            <wp:extent cx="6480175" cy="1333562"/>
+            <wp:extent cx="6480175" cy="1331788"/>
             <wp:effectExtent l="0" t="0" r="0" b="0"/>
-            <wp:docPr id="12" name="Picture 12"/>
+            <wp:docPr id="8" name="Picture 8"/>
             <wp:cNvGraphicFramePr>
               <a:graphicFrameLocks xmlns:a="http://schemas.openxmlformats.org/drawingml/2006/main" noChangeAspect="1"/>
             </wp:cNvGraphicFramePr>
@@ -3032,7 +3043,7 @@
               <a:graphicData uri="http://schemas.openxmlformats.org/drawingml/2006/picture">
                 <pic:pic xmlns:pic="http://schemas.openxmlformats.org/drawingml/2006/picture">
                   <pic:nvPicPr>
-                    <pic:cNvPr id="0" name="Picture 3"/>
+                    <pic:cNvPr id="0" name="Picture 2"/>
                     <pic:cNvPicPr>
                       <a:picLocks noChangeAspect="1" noChangeArrowheads="1"/>
                     </pic:cNvPicPr>
@@ -3053,7 +3064,7 @@
                   <pic:spPr bwMode="auto">
                     <a:xfrm>
                       <a:off x="0" y="0"/>
-                      <a:ext cx="6480175" cy="1333562"/>
+                      <a:ext cx="6480175" cy="1331788"/>
                     </a:xfrm>
                     <a:prstGeom prst="rect">
                       <a:avLst/>
@@ -3205,8 +3216,28 @@
         <w:rPr>
           <w:lang w:val="en-US"/>
         </w:rPr>
-        <w:t>Repeated start condition</w:t>
-      </w:r>
+        <w:t>Stop condition</w:t>
+      </w:r>
+    </w:p>
+    <w:p>
+      <w:pPr>
+        <w:pStyle w:val="ListParagraph"/>
+        <w:numPr>
+          <w:ilvl w:val="0"/>
+          <w:numId w:val="46"/>
+        </w:numPr>
+        <w:rPr>
+          <w:lang w:val="en-US"/>
+        </w:rPr>
+      </w:pPr>
+      <w:r>
+        <w:rPr>
+          <w:lang w:val="en-US"/>
+        </w:rPr>
+        <w:t>Start condition</w:t>
+      </w:r>
+      <w:bookmarkStart w:id="4" w:name="_GoBack"/>
+      <w:bookmarkEnd w:id="4"/>
     </w:p>
     <w:p>
       <w:pPr>
@@ -10312,7 +10343,7 @@
       <mc:AlternateContent>
         <mc:Choice Requires="wps">
           <w:drawing>
-            <wp:anchor distT="0" distB="0" distL="114300" distR="114300" simplePos="0" relativeHeight="251658240" behindDoc="0" locked="0" layoutInCell="0" allowOverlap="1" wp14:anchorId="369A6CD5" wp14:editId="5D4E09D5">
+            <wp:anchor distT="0" distB="0" distL="114300" distR="114300" simplePos="0" relativeHeight="251657216" behindDoc="0" locked="0" layoutInCell="0" allowOverlap="1" wp14:anchorId="369A6CD5" wp14:editId="5D4E09D5">
               <wp:simplePos x="0" y="0"/>
               <wp:positionH relativeFrom="page">
                 <wp:posOffset>540385</wp:posOffset>
@@ -10383,7 +10414,7 @@
         </mc:Choice>
         <mc:Fallback>
           <w:pict>
-            <v:line w14:anchorId="2D98E01A" id="Line 2" o:spid="_x0000_s1026" style="position:absolute;z-index:251658240;visibility:visible;mso-wrap-style:square;mso-width-percent:0;mso-height-percent:0;mso-wrap-distance-left:9pt;mso-wrap-distance-top:0;mso-wrap-distance-right:9pt;mso-wrap-distance-bottom:0;mso-position-horizontal:absolute;mso-position-horizontal-relative:page;mso-position-vertical:absolute;mso-position-vertical-relative:page;mso-width-percent:0;mso-height-percent:0;mso-width-relative:page;mso-height-relative:page" from="42.55pt,802.3pt" to="552.75pt,802.35pt" o:gfxdata="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" o:allowincell="f" strokecolor="blue" strokeweight="1.5pt">
+            <v:line w14:anchorId="5CCFBF11" id="Line 2" o:spid="_x0000_s1026" style="position:absolute;z-index:251657216;visibility:visible;mso-wrap-style:square;mso-width-percent:0;mso-height-percent:0;mso-wrap-distance-left:9pt;mso-wrap-distance-top:0;mso-wrap-distance-right:9pt;mso-wrap-distance-bottom:0;mso-position-horizontal:absolute;mso-position-horizontal-relative:page;mso-position-vertical:absolute;mso-position-vertical-relative:page;mso-width-percent:0;mso-height-percent:0;mso-width-relative:page;mso-height-relative:page" from="42.55pt,802.3pt" to="552.75pt,802.35pt" o:gfxdata="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" o:allowincell="f" strokecolor="blue" strokeweight="1.5pt">
               <v:stroke startarrowwidth="narrow" startarrowlength="short" endarrowwidth="narrow" endarrowlength="short"/>
               <w10:wrap anchorx="page" anchory="page"/>
             </v:line>
@@ -10525,7 +10556,7 @@
         <w:sz w:val="16"/>
         <w:szCs w:val="16"/>
       </w:rPr>
-      <w:t>4</w:t>
+      <w:t>8</w:t>
     </w:r>
     <w:r>
       <w:rPr>
@@ -10652,7 +10683,7 @@
         </mc:Choice>
         <mc:Fallback>
           <w:pict>
-            <v:line w14:anchorId="1A82A19F" id="Line 1" o:spid="_x0000_s1026" style="position:absolute;z-index:251659264;visibility:visible;mso-wrap-style:square;mso-width-percent:0;mso-height-percent:0;mso-wrap-distance-left:9pt;mso-wrap-distance-top:0;mso-wrap-distance-right:9pt;mso-wrap-distance-bottom:0;mso-position-horizontal:absolute;mso-position-horizontal-relative:margin;mso-position-vertical:absolute;mso-position-vertical-relative:page;mso-width-percent:0;mso-height-percent:0;mso-width-relative:page;mso-height-relative:page" from="320.35pt,59.55pt" to="507.45pt,59.6pt" o:gfxdata="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" o:allowincell="f" strokecolor="blue" strokeweight="2pt">
+            <v:line w14:anchorId="58A77996" id="Line 1" o:spid="_x0000_s1026" style="position:absolute;z-index:251659264;visibility:visible;mso-wrap-style:square;mso-width-percent:0;mso-height-percent:0;mso-wrap-distance-left:9pt;mso-wrap-distance-top:0;mso-wrap-distance-right:9pt;mso-wrap-distance-bottom:0;mso-position-horizontal:absolute;mso-position-horizontal-relative:margin;mso-position-vertical:absolute;mso-position-vertical-relative:page;mso-width-percent:0;mso-height-percent:0;mso-width-relative:page;mso-height-relative:page" from="320.35pt,59.55pt" to="507.45pt,59.6pt" o:gfxdata="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" o:allowincell="f" strokecolor="blue" strokeweight="2pt">
               <v:stroke startarrowwidth="narrow" startarrowlength="short" endarrowwidth="narrow" endarrowlength="short"/>
               <w10:wrap anchorx="margin" anchory="page"/>
             </v:line>
@@ -17938,7 +17969,7 @@
 </file>
 
 <file path=customXml/itemProps1.xml><?xml version="1.0" encoding="utf-8"?>
-<ds:datastoreItem xmlns:ds="http://schemas.openxmlformats.org/officeDocument/2006/customXml" ds:itemID="{66694CF9-C448-4CA0-A219-130A218BF47E}">
+<ds:datastoreItem xmlns:ds="http://schemas.openxmlformats.org/officeDocument/2006/customXml" ds:itemID="{C080C82E-993D-400E-9E30-92F1851BDBDA}">
   <ds:schemaRefs>
     <ds:schemaRef ds:uri="http://schemas.openxmlformats.org/officeDocument/2006/bibliography"/>
   </ds:schemaRefs>

</xml_diff>

<commit_message>
DEVEL: Implemented data byte order
</commit_message>
<xml_diff>
--- a/doc/i2c_devreg.docx
+++ b/doc/i2c_devreg.docx
@@ -8,6 +8,8 @@
           <w:lang w:val="en-US"/>
         </w:rPr>
       </w:pPr>
+      <w:bookmarkStart w:id="0" w:name="_GoBack"/>
+      <w:bookmarkEnd w:id="0"/>
     </w:p>
     <w:p>
       <w:pPr>
@@ -243,7 +245,7 @@
         </w:rPr>
         <w:fldChar w:fldCharType="separate"/>
       </w:r>
-      <w:hyperlink w:anchor="_Toc20839287" w:history="1">
+      <w:hyperlink w:anchor="_Toc20987993" w:history="1">
         <w:r>
           <w:rPr>
             <w:rStyle w:val="Hyperlink"/>
@@ -289,7 +291,7 @@
             <w:noProof/>
             <w:webHidden/>
           </w:rPr>
-          <w:instrText xml:space="preserve"> PAGEREF _Toc20839287 \h </w:instrText>
+          <w:instrText xml:space="preserve"> PAGEREF _Toc20987993 \h </w:instrText>
         </w:r>
         <w:r>
           <w:rPr>
@@ -331,7 +333,7 @@
           <w:lang w:val="en-US"/>
         </w:rPr>
       </w:pPr>
-      <w:hyperlink w:anchor="_Toc20839288" w:history="1">
+      <w:hyperlink w:anchor="_Toc20987994" w:history="1">
         <w:r>
           <w:rPr>
             <w:rStyle w:val="Hyperlink"/>
@@ -377,7 +379,7 @@
             <w:noProof/>
             <w:webHidden/>
           </w:rPr>
-          <w:instrText xml:space="preserve"> PAGEREF _Toc20839288 \h </w:instrText>
+          <w:instrText xml:space="preserve"> PAGEREF _Toc20987994 \h </w:instrText>
         </w:r>
         <w:r>
           <w:rPr>
@@ -419,7 +421,7 @@
           <w:lang w:val="en-US"/>
         </w:rPr>
       </w:pPr>
-      <w:hyperlink w:anchor="_Toc20839289" w:history="1">
+      <w:hyperlink w:anchor="_Toc20987995" w:history="1">
         <w:r>
           <w:rPr>
             <w:rStyle w:val="Hyperlink"/>
@@ -465,7 +467,7 @@
             <w:noProof/>
             <w:webHidden/>
           </w:rPr>
-          <w:instrText xml:space="preserve"> PAGEREF _Toc20839289 \h </w:instrText>
+          <w:instrText xml:space="preserve"> PAGEREF _Toc20987995 \h </w:instrText>
         </w:r>
         <w:r>
           <w:rPr>
@@ -511,7 +513,7 @@
           <w:lang w:val="en-US"/>
         </w:rPr>
       </w:pPr>
-      <w:hyperlink w:anchor="_Toc20839290" w:history="1">
+      <w:hyperlink w:anchor="_Toc20987996" w:history="1">
         <w:r>
           <w:rPr>
             <w:rStyle w:val="Hyperlink"/>
@@ -557,7 +559,7 @@
             <w:noProof/>
             <w:webHidden/>
           </w:rPr>
-          <w:instrText xml:space="preserve"> PAGEREF _Toc20839290 \h </w:instrText>
+          <w:instrText xml:space="preserve"> PAGEREF _Toc20987996 \h </w:instrText>
         </w:r>
         <w:r>
           <w:rPr>
@@ -603,7 +605,7 @@
           <w:lang w:val="en-US"/>
         </w:rPr>
       </w:pPr>
-      <w:hyperlink w:anchor="_Toc20839291" w:history="1">
+      <w:hyperlink w:anchor="_Toc20987997" w:history="1">
         <w:r>
           <w:rPr>
             <w:rStyle w:val="Hyperlink"/>
@@ -649,7 +651,7 @@
             <w:noProof/>
             <w:webHidden/>
           </w:rPr>
-          <w:instrText xml:space="preserve"> PAGEREF _Toc20839291 \h </w:instrText>
+          <w:instrText xml:space="preserve"> PAGEREF _Toc20987997 \h </w:instrText>
         </w:r>
         <w:r>
           <w:rPr>
@@ -691,7 +693,7 @@
           <w:lang w:val="en-US"/>
         </w:rPr>
       </w:pPr>
-      <w:hyperlink w:anchor="_Toc20839292" w:history="1">
+      <w:hyperlink w:anchor="_Toc20987998" w:history="1">
         <w:r>
           <w:rPr>
             <w:rStyle w:val="Hyperlink"/>
@@ -737,7 +739,7 @@
             <w:noProof/>
             <w:webHidden/>
           </w:rPr>
-          <w:instrText xml:space="preserve"> PAGEREF _Toc20839292 \h </w:instrText>
+          <w:instrText xml:space="preserve"> PAGEREF _Toc20987998 \h </w:instrText>
         </w:r>
         <w:r>
           <w:rPr>
@@ -779,7 +781,7 @@
           <w:lang w:val="en-US"/>
         </w:rPr>
       </w:pPr>
-      <w:hyperlink w:anchor="_Toc20839293" w:history="1">
+      <w:hyperlink w:anchor="_Toc20987999" w:history="1">
         <w:r>
           <w:rPr>
             <w:rStyle w:val="Hyperlink"/>
@@ -825,7 +827,7 @@
             <w:noProof/>
             <w:webHidden/>
           </w:rPr>
-          <w:instrText xml:space="preserve"> PAGEREF _Toc20839293 \h </w:instrText>
+          <w:instrText xml:space="preserve"> PAGEREF _Toc20987999 \h </w:instrText>
         </w:r>
         <w:r>
           <w:rPr>
@@ -871,7 +873,7 @@
           <w:lang w:val="en-US"/>
         </w:rPr>
       </w:pPr>
-      <w:hyperlink w:anchor="_Toc20839294" w:history="1">
+      <w:hyperlink w:anchor="_Toc20988000" w:history="1">
         <w:r>
           <w:rPr>
             <w:rStyle w:val="Hyperlink"/>
@@ -917,7 +919,7 @@
             <w:noProof/>
             <w:webHidden/>
           </w:rPr>
-          <w:instrText xml:space="preserve"> PAGEREF _Toc20839294 \h </w:instrText>
+          <w:instrText xml:space="preserve"> PAGEREF _Toc20988000 \h </w:instrText>
         </w:r>
         <w:r>
           <w:rPr>
@@ -963,7 +965,7 @@
           <w:lang w:val="en-US"/>
         </w:rPr>
       </w:pPr>
-      <w:hyperlink w:anchor="_Toc20839295" w:history="1">
+      <w:hyperlink w:anchor="_Toc20988001" w:history="1">
         <w:r>
           <w:rPr>
             <w:rStyle w:val="Hyperlink"/>
@@ -1009,7 +1011,7 @@
             <w:noProof/>
             <w:webHidden/>
           </w:rPr>
-          <w:instrText xml:space="preserve"> PAGEREF _Toc20839295 \h </w:instrText>
+          <w:instrText xml:space="preserve"> PAGEREF _Toc20988001 \h </w:instrText>
         </w:r>
         <w:r>
           <w:rPr>
@@ -1055,7 +1057,7 @@
           <w:lang w:val="en-US"/>
         </w:rPr>
       </w:pPr>
-      <w:hyperlink w:anchor="_Toc20839296" w:history="1">
+      <w:hyperlink w:anchor="_Toc20988002" w:history="1">
         <w:r>
           <w:rPr>
             <w:rStyle w:val="Hyperlink"/>
@@ -1101,7 +1103,7 @@
             <w:noProof/>
             <w:webHidden/>
           </w:rPr>
-          <w:instrText xml:space="preserve"> PAGEREF _Toc20839296 \h </w:instrText>
+          <w:instrText xml:space="preserve"> PAGEREF _Toc20988002 \h </w:instrText>
         </w:r>
         <w:r>
           <w:rPr>
@@ -1143,7 +1145,7 @@
           <w:lang w:val="en-US"/>
         </w:rPr>
       </w:pPr>
-      <w:hyperlink w:anchor="_Toc20839297" w:history="1">
+      <w:hyperlink w:anchor="_Toc20988003" w:history="1">
         <w:r>
           <w:rPr>
             <w:rStyle w:val="Hyperlink"/>
@@ -1189,7 +1191,7 @@
             <w:noProof/>
             <w:webHidden/>
           </w:rPr>
-          <w:instrText xml:space="preserve"> PAGEREF _Toc20839297 \h </w:instrText>
+          <w:instrText xml:space="preserve"> PAGEREF _Toc20988003 \h </w:instrText>
         </w:r>
         <w:r>
           <w:rPr>
@@ -1231,7 +1233,7 @@
           <w:lang w:val="en-US"/>
         </w:rPr>
       </w:pPr>
-      <w:hyperlink w:anchor="_Toc20839298" w:history="1">
+      <w:hyperlink w:anchor="_Toc20988004" w:history="1">
         <w:r>
           <w:rPr>
             <w:rStyle w:val="Hyperlink"/>
@@ -1277,7 +1279,7 @@
             <w:noProof/>
             <w:webHidden/>
           </w:rPr>
-          <w:instrText xml:space="preserve"> PAGEREF _Toc20839298 \h </w:instrText>
+          <w:instrText xml:space="preserve"> PAGEREF _Toc20988004 \h </w:instrText>
         </w:r>
         <w:r>
           <w:rPr>
@@ -1319,7 +1321,7 @@
           <w:lang w:val="en-US"/>
         </w:rPr>
       </w:pPr>
-      <w:hyperlink w:anchor="_Toc20839299" w:history="1">
+      <w:hyperlink w:anchor="_Toc20988005" w:history="1">
         <w:r>
           <w:rPr>
             <w:rStyle w:val="Hyperlink"/>
@@ -1365,7 +1367,7 @@
             <w:noProof/>
             <w:webHidden/>
           </w:rPr>
-          <w:instrText xml:space="preserve"> PAGEREF _Toc20839299 \h </w:instrText>
+          <w:instrText xml:space="preserve"> PAGEREF _Toc20988005 \h </w:instrText>
         </w:r>
         <w:r>
           <w:rPr>
@@ -1411,7 +1413,7 @@
           <w:lang w:val="en-US"/>
         </w:rPr>
       </w:pPr>
-      <w:hyperlink w:anchor="_Toc20839300" w:history="1">
+      <w:hyperlink w:anchor="_Toc20988006" w:history="1">
         <w:r>
           <w:rPr>
             <w:rStyle w:val="Hyperlink"/>
@@ -1457,7 +1459,7 @@
             <w:noProof/>
             <w:webHidden/>
           </w:rPr>
-          <w:instrText xml:space="preserve"> PAGEREF _Toc20839300 \h </w:instrText>
+          <w:instrText xml:space="preserve"> PAGEREF _Toc20988006 \h </w:instrText>
         </w:r>
         <w:r>
           <w:rPr>
@@ -1503,7 +1505,7 @@
           <w:lang w:val="en-US"/>
         </w:rPr>
       </w:pPr>
-      <w:hyperlink w:anchor="_Toc20839301" w:history="1">
+      <w:hyperlink w:anchor="_Toc20988007" w:history="1">
         <w:r>
           <w:rPr>
             <w:rStyle w:val="Hyperlink"/>
@@ -1549,7 +1551,7 @@
             <w:noProof/>
             <w:webHidden/>
           </w:rPr>
-          <w:instrText xml:space="preserve"> PAGEREF _Toc20839301 \h </w:instrText>
+          <w:instrText xml:space="preserve"> PAGEREF _Toc20988007 \h </w:instrText>
         </w:r>
         <w:r>
           <w:rPr>
@@ -1607,7 +1609,7 @@
         </w:rPr>
         <w:br w:type="page"/>
       </w:r>
-      <w:bookmarkStart w:id="0" w:name="_Toc20839287"/>
+      <w:bookmarkStart w:id="1" w:name="_Toc20987993"/>
       <w:r>
         <w:rPr>
           <w:lang w:val="en-US"/>
@@ -1615,7 +1617,7 @@
         <w:lastRenderedPageBreak/>
         <w:t>Introduction</w:t>
       </w:r>
-      <w:bookmarkEnd w:id="0"/>
+      <w:bookmarkEnd w:id="1"/>
     </w:p>
     <w:p>
       <w:pPr>
@@ -2158,14 +2160,14 @@
           <w:lang w:val="en-US"/>
         </w:rPr>
       </w:pPr>
-      <w:bookmarkStart w:id="1" w:name="_Toc20839288"/>
+      <w:bookmarkStart w:id="2" w:name="_Toc20987994"/>
       <w:r>
         <w:rPr>
           <w:lang w:val="en-US"/>
         </w:rPr>
         <w:t>Feature List</w:t>
       </w:r>
-      <w:bookmarkEnd w:id="1"/>
+      <w:bookmarkEnd w:id="2"/>
     </w:p>
     <w:p>
       <w:pPr>
@@ -2240,7 +2242,38 @@
         <w:rPr>
           <w:lang w:val="en-US"/>
         </w:rPr>
-        <w:t>Up to 4 data bytes read in one access</w:t>
+        <w:t>Up to 4 data bytes read</w:t>
+      </w:r>
+      <w:r>
+        <w:rPr>
+          <w:lang w:val="en-US"/>
+        </w:rPr>
+        <w:t>/write</w:t>
+      </w:r>
+      <w:r>
+        <w:rPr>
+          <w:lang w:val="en-US"/>
+        </w:rPr>
+        <w:t xml:space="preserve"> in one access</w:t>
+      </w:r>
+    </w:p>
+    <w:p>
+      <w:pPr>
+        <w:pStyle w:val="ListParagraph"/>
+        <w:numPr>
+          <w:ilvl w:val="1"/>
+          <w:numId w:val="37"/>
+        </w:numPr>
+        <w:jc w:val="left"/>
+        <w:rPr>
+          <w:lang w:val="en-US"/>
+        </w:rPr>
+      </w:pPr>
+      <w:r>
+        <w:rPr>
+          <w:lang w:val="en-US"/>
+        </w:rPr>
+        <w:t>Configurable byte order</w:t>
       </w:r>
     </w:p>
     <w:p>
@@ -2479,7 +2512,7 @@
           <w:lang w:val="en-US"/>
         </w:rPr>
       </w:pPr>
-      <w:bookmarkStart w:id="2" w:name="_Toc20839289"/>
+      <w:bookmarkStart w:id="3" w:name="_Toc20987995"/>
       <w:r>
         <w:rPr>
           <w:lang w:val="en-US"/>
@@ -2487,7 +2520,7 @@
         <w:lastRenderedPageBreak/>
         <w:t>Functional Description</w:t>
       </w:r>
-      <w:bookmarkEnd w:id="2"/>
+      <w:bookmarkEnd w:id="3"/>
     </w:p>
     <w:p>
       <w:pPr>
@@ -2496,14 +2529,14 @@
           <w:lang w:val="en-US"/>
         </w:rPr>
       </w:pPr>
-      <w:bookmarkStart w:id="3" w:name="_Toc20839290"/>
+      <w:bookmarkStart w:id="4" w:name="_Toc20987996"/>
       <w:r>
         <w:rPr>
           <w:lang w:val="en-US"/>
         </w:rPr>
         <w:t>I2C Transfers</w:t>
       </w:r>
-      <w:bookmarkEnd w:id="3"/>
+      <w:bookmarkEnd w:id="4"/>
     </w:p>
     <w:p>
       <w:pPr>
@@ -2529,79 +2562,46 @@
         <w:rPr>
           <w:lang w:val="en-US"/>
         </w:rPr>
-        <w:t>All I2C transfers are treated as MSB first with both meanings of MSB:</w:t>
-      </w:r>
-    </w:p>
-    <w:p>
-      <w:pPr>
-        <w:pStyle w:val="ListParagraph"/>
-        <w:numPr>
-          <w:ilvl w:val="0"/>
-          <w:numId w:val="44"/>
-        </w:numPr>
-        <w:rPr>
-          <w:lang w:val="en-US"/>
-        </w:rPr>
-      </w:pPr>
-      <w:r>
-        <w:rPr>
-          <w:lang w:val="en-US"/>
-        </w:rPr>
-        <w:t>Bytes are transferred with the most significant bit first</w:t>
-      </w:r>
-    </w:p>
-    <w:p>
-      <w:pPr>
-        <w:pStyle w:val="ListParagraph"/>
-        <w:numPr>
-          <w:ilvl w:val="0"/>
-          <w:numId w:val="44"/>
-        </w:numPr>
-        <w:rPr>
-          <w:lang w:val="en-US"/>
-        </w:rPr>
-      </w:pPr>
-      <w:r>
-        <w:rPr>
-          <w:lang w:val="en-US"/>
-        </w:rPr>
-        <w:t>If multiple bytes are transferred, the most significant byte is transferred first</w:t>
-      </w:r>
-    </w:p>
-    <w:p>
-      <w:pPr>
-        <w:pStyle w:val="ListParagraph"/>
-        <w:numPr>
-          <w:ilvl w:val="1"/>
-          <w:numId w:val="44"/>
-        </w:numPr>
-        <w:rPr>
-          <w:lang w:val="en-US"/>
-        </w:rPr>
-      </w:pPr>
-      <w:r>
-        <w:rPr>
-          <w:lang w:val="en-US"/>
-        </w:rPr>
-        <w:t>0x1234 means 0x12 is transferred first, 0x34 is transferred second</w:t>
-      </w:r>
-    </w:p>
-    <w:p>
-      <w:pPr>
-        <w:pStyle w:val="ListParagraph"/>
-        <w:numPr>
-          <w:ilvl w:val="1"/>
-          <w:numId w:val="44"/>
-        </w:numPr>
-        <w:rPr>
-          <w:lang w:val="en-US"/>
-        </w:rPr>
-      </w:pPr>
-      <w:r>
-        <w:rPr>
-          <w:lang w:val="en-US"/>
-        </w:rPr>
-        <w:t>This applies to reads and writes</w:t>
+        <w:t xml:space="preserve">The transfer of each byte over I2C is always MSB (most significant bit) first, as specified by the I2C specification. </w:t>
+      </w:r>
+    </w:p>
+    <w:p>
+      <w:pPr>
+        <w:rPr>
+          <w:lang w:val="en-US"/>
+        </w:rPr>
+      </w:pPr>
+      <w:r>
+        <w:rPr>
+          <w:lang w:val="en-US"/>
+        </w:rPr>
+        <w:t>Commands are always transferred MSByte (most significant byte) first.</w:t>
+      </w:r>
+    </w:p>
+    <w:p>
+      <w:pPr>
+        <w:rPr>
+          <w:lang w:val="en-US"/>
+        </w:rPr>
+      </w:pPr>
+      <w:r>
+        <w:rPr>
+          <w:lang w:val="en-US"/>
+        </w:rPr>
+        <w:t xml:space="preserve">The order of data bytes MSByte first or LSByte first can be selected in the configuration ROM. By default MSByte first is used. </w:t>
+      </w:r>
+    </w:p>
+    <w:p>
+      <w:pPr>
+        <w:rPr>
+          <w:lang w:val="en-US"/>
+        </w:rPr>
+      </w:pPr>
+      <w:r>
+        <w:rPr>
+          <w:lang w:val="en-US"/>
+        </w:rPr>
+        <w:t>If a two byte read receives first 0x12 and then 0x34, with MSByte first this is interpreted as 0x1234. With LSByte first, this is interpreted as 0x3412.</w:t>
       </w:r>
     </w:p>
     <w:p>
@@ -2652,6 +2652,10 @@
         </w:rPr>
       </w:pPr>
       <w:r>
+        <w:rPr>
+          <w:noProof/>
+          <w:lang w:val="en-US"/>
+        </w:rPr>
         <w:lastRenderedPageBreak/>
         <w:drawing>
           <wp:inline distT="0" distB="0" distL="0" distR="0">
@@ -3031,6 +3035,10 @@
         </w:rPr>
       </w:pPr>
       <w:r>
+        <w:rPr>
+          <w:noProof/>
+          <w:lang w:val="en-US"/>
+        </w:rPr>
         <w:drawing>
           <wp:inline distT="0" distB="0" distL="0" distR="0">
             <wp:extent cx="6480175" cy="1331788"/>
@@ -3236,8 +3244,6 @@
         </w:rPr>
         <w:t>Start condition</w:t>
       </w:r>
-      <w:bookmarkStart w:id="4" w:name="_GoBack"/>
-      <w:bookmarkEnd w:id="4"/>
     </w:p>
     <w:p>
       <w:pPr>
@@ -3850,6 +3856,13 @@
         </w:rPr>
         <w:t xml:space="preserve"> = 1</w:t>
       </w:r>
+      <w:r>
+        <w:rPr>
+          <w:lang w:val="en-US"/>
+        </w:rPr>
+        <w:br/>
+        <w:t>DataLSByteFirst = 0</w:t>
+      </w:r>
     </w:p>
     <w:p>
       <w:pPr>
@@ -3873,7 +3886,7 @@
           <w:lang w:val="en-US"/>
         </w:rPr>
       </w:pPr>
-      <w:bookmarkStart w:id="5" w:name="_Toc20839291"/>
+      <w:bookmarkStart w:id="5" w:name="_Toc20987997"/>
       <w:r>
         <w:rPr>
           <w:lang w:val="en-US"/>
@@ -4759,6 +4772,69 @@
     </w:p>
     <w:p>
       <w:pPr>
+        <w:jc w:val="left"/>
+        <w:rPr>
+          <w:lang w:val="en-US"/>
+        </w:rPr>
+      </w:pPr>
+      <w:r>
+        <w:rPr>
+          <w:b/>
+          <w:lang w:val="en-US"/>
+        </w:rPr>
+        <w:t>DataLSByteFirst</w:t>
+      </w:r>
+      <w:r>
+        <w:rPr>
+          <w:b/>
+          <w:i/>
+          <w:lang w:val="en-US"/>
+        </w:rPr>
+        <w:tab/>
+      </w:r>
+      <w:r>
+        <w:rPr>
+          <w:lang w:val="en-US"/>
+        </w:rPr>
+        <w:t xml:space="preserve">If set to ‘1’, data transfer transfers LSByte first. Otherwise the transfer is MSByte first. Note </w:t>
+      </w:r>
+      <w:r>
+        <w:rPr>
+          <w:lang w:val="en-US"/>
+        </w:rPr>
+        <w:br/>
+        <w:t xml:space="preserve"> </w:t>
+      </w:r>
+      <w:r>
+        <w:rPr>
+          <w:lang w:val="en-US"/>
+        </w:rPr>
+        <w:tab/>
+      </w:r>
+      <w:r>
+        <w:rPr>
+          <w:lang w:val="en-US"/>
+        </w:rPr>
+        <w:tab/>
+      </w:r>
+      <w:r>
+        <w:rPr>
+          <w:lang w:val="en-US"/>
+        </w:rPr>
+        <w:tab/>
+        <w:t>that this does not affect the order of the command bytes.</w:t>
+      </w:r>
+    </w:p>
+    <w:p>
+      <w:pPr>
+        <w:jc w:val="left"/>
+        <w:rPr>
+          <w:lang w:val="en-US"/>
+        </w:rPr>
+      </w:pPr>
+    </w:p>
+    <w:p>
+      <w:pPr>
         <w:rPr>
           <w:lang w:val="en-US"/>
         </w:rPr>
@@ -4787,7 +4863,7 @@
           <w:lang w:val="en-US"/>
         </w:rPr>
       </w:pPr>
-      <w:bookmarkStart w:id="6" w:name="_Toc20839292"/>
+      <w:bookmarkStart w:id="6" w:name="_Toc20987998"/>
       <w:r>
         <w:rPr>
           <w:lang w:val="en-US"/>
@@ -4804,7 +4880,7 @@
           <w:lang w:val="en-US"/>
         </w:rPr>
       </w:pPr>
-      <w:bookmarkStart w:id="7" w:name="_Toc20839293"/>
+      <w:bookmarkStart w:id="7" w:name="_Toc20987999"/>
       <w:r>
         <w:rPr>
           <w:lang w:val="en-US"/>
@@ -4826,7 +4902,7 @@
           <w:lang w:val="en-US"/>
         </w:rPr>
       </w:pPr>
-      <w:bookmarkStart w:id="8" w:name="_Toc20839294"/>
+      <w:bookmarkStart w:id="8" w:name="_Toc20988000"/>
       <w:r>
         <w:rPr>
           <w:lang w:val="en-US"/>
@@ -4917,7 +4993,7 @@
           <w:lang w:val="en-US"/>
         </w:rPr>
       </w:pPr>
-      <w:bookmarkStart w:id="9" w:name="_Toc20839295"/>
+      <w:bookmarkStart w:id="9" w:name="_Toc20988001"/>
       <w:r>
         <w:rPr>
           <w:lang w:val="en-US"/>
@@ -5394,7 +5470,7 @@
           <w:lang w:val="en-US"/>
         </w:rPr>
       </w:pPr>
-      <w:bookmarkStart w:id="10" w:name="_Toc20839296"/>
+      <w:bookmarkStart w:id="10" w:name="_Toc20988002"/>
       <w:r>
         <w:rPr>
           <w:lang w:val="en-US"/>
@@ -5502,7 +5578,7 @@
           <w:lang w:val="en-US"/>
         </w:rPr>
       </w:pPr>
-      <w:bookmarkStart w:id="11" w:name="_Toc20839297"/>
+      <w:bookmarkStart w:id="11" w:name="_Toc20988003"/>
       <w:r>
         <w:rPr>
           <w:lang w:val="en-US"/>
@@ -6728,13 +6804,78 @@
     </w:p>
     <w:p>
       <w:pPr>
+        <w:rPr>
+          <w:lang w:val="en-US"/>
+        </w:rPr>
+      </w:pPr>
+      <w:r>
+        <w:rPr>
+          <w:lang w:val="en-US"/>
+        </w:rPr>
+        <w:t xml:space="preserve">Note that </w:t>
+      </w:r>
+      <w:r>
+        <w:rPr>
+          <w:i/>
+          <w:lang w:val="en-US"/>
+        </w:rPr>
+        <w:t>I2cScl_O</w:t>
+      </w:r>
+      <w:r>
+        <w:rPr>
+          <w:lang w:val="en-US"/>
+        </w:rPr>
+        <w:t xml:space="preserve"> and </w:t>
+      </w:r>
+      <w:r>
+        <w:rPr>
+          <w:i/>
+          <w:lang w:val="en-US"/>
+        </w:rPr>
+        <w:t>I2cSda_O</w:t>
+      </w:r>
+      <w:r>
+        <w:rPr>
+          <w:lang w:val="en-US"/>
+        </w:rPr>
+        <w:t xml:space="preserve"> contain the signal that the IP tries to transmit to the bus. Theoretically it would be possible to keep these signals always low and only toggle the </w:t>
+      </w:r>
+      <w:r>
+        <w:rPr>
+          <w:i/>
+          <w:lang w:val="en-US"/>
+        </w:rPr>
+        <w:t xml:space="preserve">I2cScl_T </w:t>
+      </w:r>
+      <w:r>
+        <w:rPr>
+          <w:lang w:val="en-US"/>
+        </w:rPr>
+        <w:t xml:space="preserve">and </w:t>
+      </w:r>
+      <w:r>
+        <w:rPr>
+          <w:i/>
+          <w:lang w:val="en-US"/>
+        </w:rPr>
+        <w:t xml:space="preserve">I2cSda_T </w:t>
+      </w:r>
+      <w:r>
+        <w:rPr>
+          <w:lang w:val="en-US"/>
+        </w:rPr>
+        <w:t>signals but the way it is implemented the visibility for debugging is better.</w:t>
+      </w:r>
+    </w:p>
+    <w:p>
+      <w:pPr>
         <w:pStyle w:val="Heading2"/>
         <w:pageBreakBefore/>
         <w:rPr>
           <w:lang w:val="en-US"/>
         </w:rPr>
       </w:pPr>
-      <w:bookmarkStart w:id="12" w:name="_Toc20839298"/>
+      <w:bookmarkStart w:id="12" w:name="_Toc20988004"/>
       <w:r>
         <w:rPr>
           <w:lang w:val="en-US"/>
@@ -6886,7 +7027,7 @@
           <w:lang w:val="en-US"/>
         </w:rPr>
       </w:pPr>
-      <w:bookmarkStart w:id="13" w:name="_Toc20839299"/>
+      <w:bookmarkStart w:id="13" w:name="_Toc20988005"/>
       <w:r>
         <w:rPr>
           <w:lang w:val="en-US"/>
@@ -6902,7 +7043,7 @@
           <w:lang w:val="en-US"/>
         </w:rPr>
       </w:pPr>
-      <w:bookmarkStart w:id="14" w:name="_Toc20839300"/>
+      <w:bookmarkStart w:id="14" w:name="_Toc20988006"/>
       <w:r>
         <w:rPr>
           <w:lang w:val="en-US"/>
@@ -7512,7 +7653,7 @@
           <w:lang w:val="en-US"/>
         </w:rPr>
       </w:pPr>
-      <w:bookmarkStart w:id="15" w:name="_Toc20839301"/>
+      <w:bookmarkStart w:id="15" w:name="_Toc20988007"/>
       <w:r>
         <w:rPr>
           <w:lang w:val="en-US"/>
@@ -10414,7 +10555,7 @@
         </mc:Choice>
         <mc:Fallback>
           <w:pict>
-            <v:line w14:anchorId="5CCFBF11" id="Line 2" o:spid="_x0000_s1026" style="position:absolute;z-index:251657216;visibility:visible;mso-wrap-style:square;mso-width-percent:0;mso-height-percent:0;mso-wrap-distance-left:9pt;mso-wrap-distance-top:0;mso-wrap-distance-right:9pt;mso-wrap-distance-bottom:0;mso-position-horizontal:absolute;mso-position-horizontal-relative:page;mso-position-vertical:absolute;mso-position-vertical-relative:page;mso-width-percent:0;mso-height-percent:0;mso-width-relative:page;mso-height-relative:page" from="42.55pt,802.3pt" to="552.75pt,802.35pt" o:gfxdata="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" o:allowincell="f" strokecolor="blue" strokeweight="1.5pt">
+            <v:line w14:anchorId="1B6EC525" id="Line 2" o:spid="_x0000_s1026" style="position:absolute;z-index:251657216;visibility:visible;mso-wrap-style:square;mso-width-percent:0;mso-height-percent:0;mso-wrap-distance-left:9pt;mso-wrap-distance-top:0;mso-wrap-distance-right:9pt;mso-wrap-distance-bottom:0;mso-position-horizontal:absolute;mso-position-horizontal-relative:page;mso-position-vertical:absolute;mso-position-vertical-relative:page;mso-width-percent:0;mso-height-percent:0;mso-width-relative:page;mso-height-relative:page" from="42.55pt,802.3pt" to="552.75pt,802.35pt" o:gfxdata="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" o:allowincell="f" strokecolor="blue" strokeweight="1.5pt">
               <v:stroke startarrowwidth="narrow" startarrowlength="short" endarrowwidth="narrow" endarrowlength="short"/>
               <w10:wrap anchorx="page" anchory="page"/>
             </v:line>
@@ -10502,7 +10643,7 @@
         <w:noProof/>
         <w:sz w:val="16"/>
       </w:rPr>
-      <w:t>02.10.2019</w:t>
+      <w:t>03.10.2019</w:t>
     </w:r>
     <w:r>
       <w:rPr>
@@ -10556,7 +10697,7 @@
         <w:sz w:val="16"/>
         <w:szCs w:val="16"/>
       </w:rPr>
-      <w:t>8</w:t>
+      <w:t>1</w:t>
     </w:r>
     <w:r>
       <w:rPr>
@@ -10683,7 +10824,7 @@
         </mc:Choice>
         <mc:Fallback>
           <w:pict>
-            <v:line w14:anchorId="58A77996" id="Line 1" o:spid="_x0000_s1026" style="position:absolute;z-index:251659264;visibility:visible;mso-wrap-style:square;mso-width-percent:0;mso-height-percent:0;mso-wrap-distance-left:9pt;mso-wrap-distance-top:0;mso-wrap-distance-right:9pt;mso-wrap-distance-bottom:0;mso-position-horizontal:absolute;mso-position-horizontal-relative:margin;mso-position-vertical:absolute;mso-position-vertical-relative:page;mso-width-percent:0;mso-height-percent:0;mso-width-relative:page;mso-height-relative:page" from="320.35pt,59.55pt" to="507.45pt,59.6pt" o:gfxdata="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" o:allowincell="f" strokecolor="blue" strokeweight="2pt">
+            <v:line w14:anchorId="1AD198E7" id="Line 1" o:spid="_x0000_s1026" style="position:absolute;z-index:251659264;visibility:visible;mso-wrap-style:square;mso-width-percent:0;mso-height-percent:0;mso-wrap-distance-left:9pt;mso-wrap-distance-top:0;mso-wrap-distance-right:9pt;mso-wrap-distance-bottom:0;mso-position-horizontal:absolute;mso-position-horizontal-relative:margin;mso-position-vertical:absolute;mso-position-vertical-relative:page;mso-width-percent:0;mso-height-percent:0;mso-width-relative:page;mso-height-relative:page" from="320.35pt,59.55pt" to="507.45pt,59.6pt" o:gfxdata="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" o:allowincell="f" strokecolor="blue" strokeweight="2pt">
               <v:stroke startarrowwidth="narrow" startarrowlength="short" endarrowwidth="narrow" endarrowlength="short"/>
               <w10:wrap anchorx="margin" anchory="page"/>
             </v:line>
@@ -17969,7 +18110,7 @@
 </file>
 
 <file path=customXml/itemProps1.xml><?xml version="1.0" encoding="utf-8"?>
-<ds:datastoreItem xmlns:ds="http://schemas.openxmlformats.org/officeDocument/2006/customXml" ds:itemID="{C080C82E-993D-400E-9E30-92F1851BDBDA}">
+<ds:datastoreItem xmlns:ds="http://schemas.openxmlformats.org/officeDocument/2006/customXml" ds:itemID="{469AF9BF-4D87-454F-9493-321218B0AED0}">
   <ds:schemaRefs>
     <ds:schemaRef ds:uri="http://schemas.openxmlformats.org/officeDocument/2006/bibliography"/>
   </ds:schemaRefs>

</xml_diff>